<commit_message>
Batch 11 - Results
</commit_message>
<xml_diff>
--- a/src/Apps/W1/Quality Management/app/src/Reports/QltyCertificateOfAnalysis.docx
+++ b/src/Apps/W1/Quality Management/app/src/Reports/QltyCertificateOfAnalysis.docx
@@ -4490,15 +4490,15 @@
  
          < / T o o l t i p >   
-         < T o o l t i p   c o l u m n = " Q l t y I n s p e c t i o n _ G r a d e _ C o d e "   E l e m e n t I d = " 1 6 2 7 9 5 2 6 5 3 " > - 
-             < T o o l t i p T e x t   l a n g = " e n - U S " > S p e c i f i e s   t h e   g r a d e   i s   a u t o m a t i c a l l y   d e t e r m i n e d   b a s e d   o n   t h e   t e s t   v a l u e   a n d   g r a d e   c o n f i g u r a t i o n . < / T o o l t i p T e x t > +         < T o o l t i p   c o l u m n = " Q l t y I n s p e c t i o n _ R e s u l t _ C o d e "   E l e m e n t I d = " 1 8 0 7 0 7 7 0 6 5 " > + 
+             < T o o l t i p T e x t   l a n g = " e n - U S " > S p e c i f i e s   t h e   r e s u l t   i s   a u t o m a t i c a l l y   d e t e r m i n e d   b a s e d   o n   t h e   t e s t   v a l u e   a n d   r e s u l t   c o n f i g u r a t i o n . < / T o o l t i p T e x t >   
          < / T o o l t i p >   
-         < T o o l t i p   c o l u m n = " Q l t y I n s p e c t i o n _ G r a d e _ D e s c r i p t i o n "   E l e m e n t I d = " 1 8 5 1 6 5 2 9 5 2 " > - 
-             < T o o l t i p T e x t   l a n g = " e n - U S " > S p e c i f i e s   t h e   g r a d e   d e s c r i p t i o n   f o r   t h i s   t e s t   r e s u l t .   T h e   g r a d e   i s   a u t o m a t i c a l l y   d e t e r m i n e d   b a s e d   o n   t h e   t e s t   v a l u e   a n d   g r a d e   c o n f i g u r a t i o n . < / T o o l t i p T e x t > +         < T o o l t i p   c o l u m n = " Q l t y I n s p e c t i o n _ R e s u l t _ D e s c r i p t i o n "   E l e m e n t I d = " 8 1 0 5 3 8 1 8 8 " > + 
+             < T o o l t i p T e x t   l a n g = " e n - U S " > S p e c i f i e s   t h e   r e s u l t   d e s c r i p t i o n   f o r   t h i s   t e s t   r e s u l t .   T h e   r e s u l t   i s   a u t o m a t i c a l l y   d e t e r m i n e d   b a s e d   o n   t h e   t e s t   v a l u e   a n d   r e s u l t   c o n f i g u r a t i o n . < / T o o l t i p T e x t >   
          < / T o o l t i p >   
@@ -4646,9 +4646,9 @@
  
          < / T o o l t i p >   
-         < T o o l t i p   c o l u m n = " T e s t _ G r a d e "   E l e m e n t I d = " 1 6 7 8 0 2 0 5 0 3 " > - 
-             < T o o l t i p T e x t   l a n g = " e n - U S " > S p e c i f i e s   t h e   g r a d e   i s   a u t o m a t i c a l l y   d e t e r m i n e d   b a s e d   o n   t h e   t e s t   v a l u e   a n d   g r a d e   c o n f i g u r a t i o n . < / T o o l t i p T e x t > +         < T o o l t i p   c o l u m n = " T e s t _ R e s u l t "   E l e m e n t I d = " 1 2 7 1 0 6 2 1 4 1 " > + 
+             < T o o l t i p T e x t   l a n g = " e n - U S " > S p e c i f i e s   t h e   r e s u l t   i s   a u t o m a t i c a l l y   d e t e r m i n e d   b a s e d   o n   t h e   t e s t   v a l u e   a n d   r e s u l t   c o n f i g u r a t i o n . < / T o o l t i p T e x t >   
          < / T o o l t i p >   
@@ -4712,14 +4712,14 @@
  
          < Q l t y I n s p e c t i o n _ F i n i s h e d _ D a t e   E l e m e n t T y p e = " C o l u m n "   E l e m e n t I d = " 1 8 3 4 1 2 2 7 6 5 "   D a t a T y p e = " D a t e T i m e " > Q l t y I n s p e c t i o n _ F i n i s h e d _ D a t e < / Q l t y I n s p e c t i o n _ F i n i s h e d _ D a t e >   
-         < Q l t y I n s p e c t i o n _ G r a d e _ C o d e   E l e m e n t T y p e = " C o l u m n "   E l e m e n t I d = " 1 6 2 7 9 5 2 6 5 3 "   D a t a T y p e = " C o d e " > Q l t y I n s p e c t i o n _ G r a d e _ C o d e < / Q l t y I n s p e c t i o n _ G r a d e _ C o d e > - 
-         < Q l t y I n s p e c t i o n _ G r a d e _ D e s c r i p t i o n   E l e m e n t T y p e = " C o l u m n "   E l e m e n t I d = " 1 8 5 1 6 5 2 9 5 2 "   D a t a T y p e = " T e x t " > Q l t y I n s p e c t i o n _ G r a d e _ D e s c r i p t i o n < / Q l t y I n s p e c t i o n _ G r a d e _ D e s c r i p t i o n > - 
          < Q l t y I n s p e c t i o n _ N o   E l e m e n t T y p e = " C o l u m n "   E l e m e n t I d = " 2 1 2 0 6 1 5 7 4 9 "   D a t a T y p e = " C o d e " > Q l t y I n s p e c t i o n _ N o < / Q l t y I n s p e c t i o n _ N o >   
          < Q l t y I n s p e c t i o n _ R e i n s p e c t i o n N o   E l e m e n t T y p e = " C o l u m n "   E l e m e n t I d = " 7 5 1 7 3 5 6 "   D a t a T y p e = " I n t e g e r " > Q l t y I n s p e c t i o n _ R e i n s p e c t i o n N o < / Q l t y I n s p e c t i o n _ R e i n s p e c t i o n N o >   
+         < Q l t y I n s p e c t i o n _ R e s u l t _ C o d e   E l e m e n t T y p e = " C o l u m n "   E l e m e n t I d = " 1 8 0 7 0 7 7 0 6 5 "   D a t a T y p e = " C o d e " > Q l t y I n s p e c t i o n _ R e s u l t _ C o d e < / Q l t y I n s p e c t i o n _ R e s u l t _ C o d e > + 
+         < Q l t y I n s p e c t i o n _ R e s u l t _ D e s c r i p t i o n   E l e m e n t T y p e = " C o l u m n "   E l e m e n t I d = " 8 1 0 5 3 8 1 8 8 "   D a t a T y p e = " T e x t " > Q l t y I n s p e c t i o n _ R e s u l t _ D e s c r i p t i o n < / Q l t y I n s p e c t i o n _ R e s u l t _ D e s c r i p t i o n > + 
          < Q l t y I n s p e c t i o n _ S o u r c e _ C u s t o m _ 1   E l e m e n t T y p e = " C o l u m n "   E l e m e n t I d = " 5 4 6 4 5 3 7 6 5 "   D a t a T y p e = " T e x t " > Q l t y I n s p e c t i o n _ S o u r c e _ C u s t o m _ 1 < / Q l t y I n s p e c t i o n _ S o u r c e _ C u s t o m _ 1 >   
          < Q l t y I n s p e c t i o n _ S o u r c e _ C u s t o m _ 1 0   E l e m e n t T y p e = " C o l u m n "   E l e m e n t I d = " 1 5 3 7 6 5 2 9 2 5 "   D a t a T y p e = " D e c i m a l " > Q l t y I n s p e c t i o n _ S o u r c e _ C u s t o m _ 1 0 < / Q l t y I n s p e c t i o n _ S o u r c e _ C u s t o m _ 1 0 > @@ -4800,69 +4800,69 @@
  
              < N u m e r i c _ V a l u e   E l e m e n t T y p e = " C o l u m n "   E l e m e n t I d = " 4 6 0 4 1 2 6 4 6 "   D a t a T y p e = " D e c i m a l " > N u m e r i c _ V a l u e < / N u m e r i c _ V a l u e >   
-             < P r o m p t e d G r a d e C a p t i o n _ 1   E l e m e n t T y p e = " C o l u m n "   E l e m e n t I d = " 6 8 4 7 5 0 8 3 "   D a t a T y p e = " T e x t " > P r o m p t e d G r a d e C a p t i o n _ 1 < / P r o m p t e d G r a d e C a p t i o n _ 1 > - 
-             < P r o m p t e d G r a d e C a p t i o n _ 1 0   E l e m e n t T y p e = " C o l u m n "   E l e m e n t I d = " 1 8 8 0 4 4 9 8 0 5 "   D a t a T y p e = " T e x t " > P r o m p t e d G r a d e C a p t i o n _ 1 0 < / P r o m p t e d G r a d e C a p t i o n _ 1 0 > - 
-             < P r o m p t e d G r a d e C a p t i o n _ 2   E l e m e n t T y p e = " C o l u m n "   E l e m e n t I d = " 5 6 9 2 2 1 5 3 4 "   D a t a T y p e = " T e x t " > P r o m p t e d G r a d e C a p t i o n _ 2 < / P r o m p t e d G r a d e C a p t i o n _ 2 > - 
-             < P r o m p t e d G r a d e C a p t i o n _ 3   E l e m e n t T y p e = " C o l u m n "   E l e m e n t I d = " 1 2 0 6 9 1 8 1 5 1 "   D a t a T y p e = " T e x t " > P r o m p t e d G r a d e C a p t i o n _ 3 < / P r o m p t e d G r a d e C a p t i o n _ 3 > - 
-             < P r o m p t e d G r a d e C a p t i o n _ 4   E l e m e n t T y p e = " C o l u m n "   E l e m e n t I d = " 1 0 3 8 0 0 9 1 2 8 "   D a t a T y p e = " T e x t " > P r o m p t e d G r a d e C a p t i o n _ 4 < / P r o m p t e d G r a d e C a p t i o n _ 4 > - 
-             < P r o m p t e d G r a d e C a p t i o n _ 5   E l e m e n t T y p e = " C o l u m n "   E l e m e n t I d = " 1 6 7 5 7 0 5 7 4 5 "   D a t a T y p e = " T e x t " > P r o m p t e d G r a d e C a p t i o n _ 5 < / P r o m p t e d G r a d e C a p t i o n _ 5 > - 
-             < P r o m p t e d G r a d e C a p t i o n _ 6   E l e m e n t T y p e = " C o l u m n "   E l e m e n t I d = " 1 9 8 1 5 6 4 9 3 4 "   D a t a T y p e = " T e x t " > P r o m p t e d G r a d e C a p t i o n _ 6 < / P r o m p t e d G r a d e C a p t i o n _ 6 > - 
-             < P r o m p t e d G r a d e C a p t i o n _ 7   E l e m e n t T y p e = " C o l u m n "   E l e m e n t I d = " 1 3 4 3 8 6 8 3 1 7 "   D a t a T y p e = " T e x t " > P r o m p t e d G r a d e C a p t i o n _ 7 < / P r o m p t e d G r a d e C a p t i o n _ 7 > - 
-             < P r o m p t e d G r a d e C a p t i o n _ 8   E l e m e n t T y p e = " C o l u m n "   E l e m e n t I d = " 1 5 1 2 7 7 7 3 4 0 "   D a t a T y p e = " T e x t " > P r o m p t e d G r a d e C a p t i o n _ 8 < / P r o m p t e d G r a d e C a p t i o n _ 8 > - 
-             < P r o m p t e d G r a d e C a p t i o n _ 9   E l e m e n t T y p e = " C o l u m n "   E l e m e n t I d = " 8 7 5 0 8 0 7 2 3 "   D a t a T y p e = " T e x t " > P r o m p t e d G r a d e C a p t i o n _ 9 < / P r o m p t e d G r a d e C a p t i o n _ 9 > - 
-             < P r o m p t e d G r a d e C o n d i t i o n D e s c r i p t i o n _ 1   E l e m e n t T y p e = " C o l u m n "   E l e m e n t I d = " 2 0 3 0 0 6 5 4 5 0 "   D a t a T y p e = " T e x t " > P r o m p t e d G r a d e C o n d i t i o n D e s c r i p t i o n _ 1 < / P r o m p t e d G r a d e C o n d i t i o n D e s c r i p t i o n _ 1 > - 
-             < P r o m p t e d G r a d e C o n d i t i o n D e s c r i p t i o n _ 1 0   E l e m e n t T y p e = " C o l u m n "   E l e m e n t I d = " 1 4 2 3 5 8 0 5 8 6 "   D a t a T y p e = " T e x t " > P r o m p t e d G r a d e C o n d i t i o n D e s c r i p t i o n _ 1 0 < / P r o m p t e d G r a d e C o n d i t i o n D e s c r i p t i o n _ 1 0 > - 
-             < P r o m p t e d G r a d e C o n d i t i o n D e s c r i p t i o n _ 2   E l e m e n t T y p e = " C o l u m n "   E l e m e n t I d = " 1 6 2 7 2 0 5 2 2 9 "   D a t a T y p e = " T e x t " > P r o m p t e d G r a d e C o n d i t i o n D e s c r i p t i o n _ 2 < / P r o m p t e d G r a d e C o n d i t i o n D e s c r i p t i o n _ 2 > - 
-             < P r o m p t e d G r a d e C o n d i t i o n D e s c r i p t i o n _ 3   E l e m e n t T y p e = " C o l u m n "   E l e m e n t I d = " 9 8 9 5 0 8 6 1 2 "   D a t a T y p e = " T e x t " > P r o m p t e d G r a d e C o n d i t i o n D e s c r i p t i o n _ 3 < / P r o m p t e d G r a d e C o n d i t i o n D e s c r i p t i o n _ 3 > - 
-             < P r o m p t e d G r a d e C o n d i t i o n D e s c r i p t i o n _ 4   E l e m e n t T y p e = " C o l u m n "   E l e m e n t I d = " 3 5 1 8 1 1 9 9 5 "   D a t a T y p e = " T e x t " > P r o m p t e d G r a d e C o n d i t i o n D e s c r i p t i o n _ 4 < / P r o m p t e d G r a d e C o n d i t i o n D e s c r i p t i o n _ 4 > - 
-             < P r o m p t e d G r a d e C o n d i t i o n D e s c r i p t i o n _ 5   E l e m e n t T y p e = " C o l u m n "   E l e m e n t I d = " 2 8 5 8 8 4 6 2 2 "   D a t a T y p e = " T e x t " > P r o m p t e d G r a d e C o n d i t i o n D e s c r i p t i o n _ 5 < / P r o m p t e d G r a d e C o n d i t i o n D e s c r i p t i o n _ 5 > - 
-             < P r o m p t e d G r a d e C o n d i t i o n D e s c r i p t i o n _ 6   E l e m e n t T y p e = " C o l u m n "   E l e m e n t I d = " 9 2 3 5 8 1 2 3 9 "   D a t a T y p e = " T e x t " > P r o m p t e d G r a d e C o n d i t i o n D e s c r i p t i o n _ 6 < / P r o m p t e d G r a d e C o n d i t i o n D e s c r i p t i o n _ 6 > - 
-             < P r o m p t e d G r a d e C o n d i t i o n D e s c r i p t i o n _ 7   E l e m e n t T y p e = " C o l u m n "   E l e m e n t I d = " 1 5 6 1 2 7 7 8 5 6 "   D a t a T y p e = " T e x t " > P r o m p t e d G r a d e C o n d i t i o n D e s c r i p t i o n _ 7 < / P r o m p t e d G r a d e C o n d i t i o n D e s c r i p t i o n _ 7 > - 
-             < P r o m p t e d G r a d e C o n d i t i o n D e s c r i p t i o n _ 8   E l e m e n t T y p e = " C o l u m n "   E l e m e n t I d = " 5 8 5 7 6 3 1 9 3 "   D a t a T y p e = " T e x t " > P r o m p t e d G r a d e C o n d i t i o n D e s c r i p t i o n _ 8 < / P r o m p t e d G r a d e C o n d i t i o n D e s c r i p t i o n _ 8 > - 
-             < P r o m p t e d G r a d e C o n d i t i o n D e s c r i p t i o n _ 9   E l e m e n t T y p e = " C o l u m n "   E l e m e n t I d = " 1 2 2 3 4 5 9 8 1 0 "   D a t a T y p e = " T e x t " > P r o m p t e d G r a d e C o n d i t i o n D e s c r i p t i o n _ 9 < / P r o m p t e d G r a d e C o n d i t i o n D e s c r i p t i o n _ 9 > - 
-             < P r o m p t e d G r a d e V i s i b l e _ 1   E l e m e n t T y p e = " C o l u m n "   E l e m e n t I d = " 9 8 9 3 4 0 6 9 9 "   D a t a T y p e = " B o o l e a n " > P r o m p t e d G r a d e V i s i b l e _ 1 < / P r o m p t e d G r a d e V i s i b l e _ 1 > - 
-             < P r o m p t e d G r a d e V i s i b l e _ 1 0   E l e m e n t T y p e = " C o l u m n "   E l e m e n t I d = " 4 5 8 8 3 8 9 4 7 "   D a t a T y p e = " B o o l e a n " > P r o m p t e d G r a d e V i s i b l e _ 1 0 < / P r o m p t e d G r a d e V i s i b l e _ 1 0 > - 
-             < P r o m p t e d G r a d e V i s i b l e _ 2   E l e m e n t T y p e = " C o l u m n "   E l e m e n t I d = " 3 5 1 6 4 4 0 8 2 "   D a t a T y p e = " B o o l e a n " > P r o m p t e d G r a d e V i s i b l e _ 2 < / P r o m p t e d G r a d e V i s i b l e _ 2 > - 
-             < P r o m p t e d G r a d e V i s i b l e _ 3   E l e m e n t T y p e = " C o l u m n "   E l e m e n t I d = " 2 8 6 0 5 2 5 3 5 "   D a t a T y p e = " B o o l e a n " > P r o m p t e d G r a d e V i s i b l e _ 3 < / P r o m p t e d G r a d e V i s i b l e _ 3 > - 
-             < P r o m p t e d G r a d e V i s i b l e _ 4   E l e m e n t T y p e = " C o l u m n "   E l e m e n t I d = " 1 1 7 1 4 3 5 1 2 "   D a t a T y p e = " B o o l e a n " > P r o m p t e d G r a d e V i s i b l e _ 4 < / P r o m p t e d G r a d e V i s i b l e _ 4 > - 
-             < P r o m p t e d G r a d e V i s i b l e _ 5   E l e m e n t T y p e = " C o l u m n "   E l e m e n t I d = " 7 5 4 8 4 0 1 2 9 "   D a t a T y p e = " B o o l e a n " > P r o m p t e d G r a d e V i s i b l e _ 5 < / P r o m p t e d G r a d e V i s i b l e _ 5 > - 
-             < P r o m p t e d G r a d e V i s i b l e _ 6   E l e m e n t T y p e = " C o l u m n "   E l e m e n t I d = " 1 3 9 2 5 3 6 7 4 6 "   D a t a T y p e = " B o o l e a n " > P r o m p t e d G r a d e V i s i b l e _ 6 < / P r o m p t e d G r a d e V i s i b l e _ 6 > - 
-             < P r o m p t e d G r a d e V i s i b l e _ 7   E l e m e n t T y p e = " C o l u m n "   E l e m e n t I d = " 2 0 3 0 2 3 3 3 6 3 "   D a t a T y p e = " B o o l e a n " > P r o m p t e d G r a d e V i s i b l e _ 7 < / P r o m p t e d G r a d e V i s i b l e _ 7 > - 
-             < P r o m p t e d G r a d e V i s i b l e _ 8   E l e m e n t T y p e = " C o l u m n "   E l e m e n t I d = " 1 8 6 1 3 2 4 3 4 0 "   D a t a T y p e = " B o o l e a n " > P r o m p t e d G r a d e V i s i b l e _ 8 < / P r o m p t e d G r a d e V i s i b l e _ 8 > - 
-             < P r o m p t e d G r a d e V i s i b l e _ 9   E l e m e n t T y p e = " C o l u m n "   E l e m e n t I d = " 1 7 9 5 9 4 6 3 3 9 "   D a t a T y p e = " B o o l e a n " > P r o m p t e d G r a d e V i s i b l e _ 9 < / P r o m p t e d G r a d e V i s i b l e _ 9 > - 
-             < T e s t _ G r a d e   E l e m e n t T y p e = " C o l u m n "   E l e m e n t I d = " 1 6 7 8 0 2 0 5 0 3 "   D a t a T y p e = " C o d e " > T e s t _ G r a d e < / T e s t _ G r a d e > - 
-             < T e s t _ G r a d e D e s c r i p t i o n   E l e m e n t T y p e = " C o l u m n "   E l e m e n t I d = " 1 2 6 2 6 4 0 3 4 3 "   D a t a T y p e = " T e x t " > T e s t _ G r a d e D e s c r i p t i o n < / T e s t _ G r a d e D e s c r i p t i o n > +             < P r o m p t e d R e s u l t C a p t i o n _ 1   E l e m e n t T y p e = " C o l u m n "   E l e m e n t I d = " 1 5 4 8 2 0 5 1 6 9 "   D a t a T y p e = " T e x t " > P r o m p t e d R e s u l t C a p t i o n _ 1 < / P r o m p t e d R e s u l t C a p t i o n _ 1 > + 
+             < P r o m p t e d R e s u l t C a p t i o n _ 1 0   E l e m e n t T y p e = " C o l u m n "   E l e m e n t I d = " 6 6 5 1 3 7 3 2 1 "   D a t a T y p e = " T e x t " > P r o m p t e d R e s u l t C a p t i o n _ 1 0 < / P r o m p t e d R e s u l t C a p t i o n _ 1 0 > + 
+             < P r o m p t e d R e s u l t C a p t i o n _ 2   E l e m e n t T y p e = " C o l u m n "   E l e m e n t I d = " 2 1 0 9 0 6 5 5 1 0 "   D a t a T y p e = " T e x t " > P r o m p t e d R e s u l t C a p t i o n _ 2 < / P r o m p t e d R e s u l t C a p t i o n _ 2 > + 
+             < P r o m p t e d R e s u l t C a p t i o n _ 3   E l e m e n t T y p e = " C o l u m n "   E l e m e n t I d = " 1 4 7 1 3 6 8 8 9 3 "   D a t a T y p e = " T e x t " > P r o m p t e d R e s u l t C a p t i o n _ 3 < / P r o m p t e d R e s u l t C a p t i o n _ 3 > + 
+             < P r o m p t e d R e s u l t C a p t i o n _ 4   E l e m e n t T y p e = " C o l u m n "   E l e m e n t I d = " 8 3 3 6 7 2 2 7 6 "   D a t a T y p e = " T e x t " > P r o m p t e d R e s u l t C a p t i o n _ 4 < / P r o m p t e d R e s u l t C a p t i o n _ 4 > + 
+             < P r o m p t e d R e s u l t C a p t i o n _ 5   E l e m e n t T y p e = " C o l u m n "   E l e m e n t I d = " 1 9 5 9 7 5 6 5 9 "   D a t a T y p e = " T e x t " > P r o m p t e d R e s u l t C a p t i o n _ 5 < / P r o m p t e d R e s u l t C a p t i o n _ 5 > + 
+             < P r o m p t e d R e s u l t C a p t i o n _ 6   E l e m e n t T y p e = " C o l u m n "   E l e m e n t I d = " 4 4 1 7 2 0 9 5 8 "   D a t a T y p e = " T e x t " > P r o m p t e d R e s u l t C a p t i o n _ 6 < / P r o m p t e d R e s u l t C a p t i o n _ 6 > + 
+             < P r o m p t e d R e s u l t C a p t i o n _ 7   E l e m e n t T y p e = " C o l u m n "   E l e m e n t I d = " 1 0 7 9 4 1 7 5 7 5 "   D a t a T y p e = " T e x t " > P r o m p t e d R e s u l t C a p t i o n _ 7 < / P r o m p t e d R e s u l t C a p t i o n _ 7 > + 
+             < P r o m p t e d R e s u l t C a p t i o n _ 8   E l e m e n t T y p e = " C o l u m n "   E l e m e n t I d = " 1 0 3 9 0 2 9 1 2 "   D a t a T y p e = " T e x t " > P r o m p t e d R e s u l t C a p t i o n _ 8 < / P r o m p t e d R e s u l t C a p t i o n _ 8 > + 
+             < P r o m p t e d R e s u l t C a p t i o n _ 9   E l e m e n t T y p e = " C o l u m n "   E l e m e n t I d = " 7 4 1 5 9 9 5 2 9 "   D a t a T y p e = " T e x t " > P r o m p t e d R e s u l t C a p t i o n _ 9 < / P r o m p t e d R e s u l t C a p t i o n _ 9 > + 
+             < P r o m p t e d R e s u l t C o n d i t i o n D e s c r i p t i o n _ 1   E l e m e n t T y p e = " C o l u m n "   E l e m e n t I d = " 1 7 7 6 7 4 4 4 3 4 "   D a t a T y p e = " T e x t " > P r o m p t e d R e s u l t C o n d i t i o n D e s c r i p t i o n _ 1 < / P r o m p t e d R e s u l t C o n d i t i o n D e s c r i p t i o n _ 1 > + 
+             < P r o m p t e d R e s u l t C o n d i t i o n D e s c r i p t i o n _ 1 0   E l e m e n t T y p e = " C o l u m n "   E l e m e n t I d = " 1 0 2 8 7 8 8 8 8 2 "   D a t a T y p e = " T e x t " > P r o m p t e d R e s u l t C o n d i t i o n D e s c r i p t i o n _ 1 0 < / P r o m p t e d R e s u l t C o n d i t i o n D e s c r i p t i o n _ 1 0 > + 
+             < P r o m p t e d R e s u l t C o n d i t i o n D e s c r i p t i o n _ 2   E l e m e n t T y p e = " C o l u m n "   E l e m e n t I d = " 1 1 3 9 0 4 7 8 1 7 "   D a t a T y p e = " T e x t " > P r o m p t e d R e s u l t C o n d i t i o n D e s c r i p t i o n _ 2 < / P r o m p t e d R e s u l t C o n d i t i o n D e s c r i p t i o n _ 2 > + 
+             < P r o m p t e d R e s u l t C o n d i t i o n D e s c r i p t i o n _ 3   E l e m e n t T y p e = " C o l u m n "   E l e m e n t I d = " 5 0 1 3 5 1 2 0 0 "   D a t a T y p e = " T e x t " > P r o m p t e d R e s u l t C o n d i t i o n D e s c r i p t i o n _ 3 < / P r o m p t e d R e s u l t C o n d i t i o n D e s c r i p t i o n _ 3 > + 
+             < P r o m p t e d R e s u l t C o n d i t i o n D e s c r i p t i o n _ 4   E l e m e n t T y p e = " C o l u m n "   E l e m e n t I d = " 6 7 0 2 6 0 2 2 3 "   D a t a T y p e = " T e x t " > P r o m p t e d R e s u l t C o n d i t i o n D e s c r i p t i o n _ 4 < / P r o m p t e d R e s u l t C o n d i t i o n D e s c r i p t i o n _ 4 > + 
+             < P r o m p t e d R e s u l t C o n d i t i o n D e s c r i p t i o n _ 5   E l e m e n t T y p e = " C o l u m n "   E l e m e n t I d = " 3 2 5 6 3 6 0 6 "   D a t a T y p e = " T e x t " > P r o m p t e d R e s u l t C o n d i t i o n D e s c r i p t i o n _ 5 < / P r o m p t e d R e s u l t C o n d i t i o n D e s c r i p t i o n _ 5 > + 
+             < P r o m p t e d R e s u l t C o n d i t i o n D e s c r i p t i o n _ 6   E l e m e n t T y p e = " C o l u m n "   E l e m e n t I d = " 6 0 5 1 3 3 0 1 1 "   D a t a T y p e = " T e x t " > P r o m p t e d R e s u l t C o n d i t i o n D e s c r i p t i o n _ 6 < / P r o m p t e d R e s u l t C o n d i t i o n D e s c r i p t i o n _ 6 > + 
+             < P r o m p t e d R e s u l t C o n d i t i o n D e s c r i p t i o n _ 7   E l e m e n t T y p e = " C o l u m n "   E l e m e n t I d = " 1 2 4 2 8 2 9 6 2 8 "   D a t a T y p e = " T e x t " > P r o m p t e d R e s u l t C o n d i t i o n D e s c r i p t i o n _ 7 < / P r o m p t e d R e s u l t C o n d i t i o n D e s c r i p t i o n _ 7 > + 
+             < P r o m p t e d R e s u l t C o n d i t i o n D e s c r i p t i o n _ 8   E l e m e n t T y p e = " C o l u m n "   E l e m e n t I d = " 1 0 7 3 9 2 0 6 0 5 "   D a t a T y p e = " T e x t " > P r o m p t e d R e s u l t C o n d i t i o n D e s c r i p t i o n _ 8 < / P r o m p t e d R e s u l t C o n d i t i o n D e s c r i p t i o n _ 8 > + 
+             < P r o m p t e d R e s u l t C o n d i t i o n D e s c r i p t i o n _ 9   E l e m e n t T y p e = " C o l u m n "   E l e m e n t I d = " 1 7 1 1 6 1 7 2 2 2 "   D a t a T y p e = " T e x t " > P r o m p t e d R e s u l t C o n d i t i o n D e s c r i p t i o n _ 9 < / P r o m p t e d R e s u l t C o n d i t i o n D e s c r i p t i o n _ 9 > + 
+             < P r o m p t e d R e s u l t V i s i b l e _ 1   E l e m e n t T y p e = " C o l u m n "   E l e m e n t I d = " 1 3 9 9 7 0 4 4 1 7 "   D a t a T y p e = " B o o l e a n " > P r o m p t e d R e s u l t V i s i b l e _ 1 < / P r o m p t e d R e s u l t V i s i b l e _ 1 > + 
+             < P r o m p t e d R e s u l t V i s i b l e _ 1 0   E l e m e n t T y p e = " C o l u m n "   E l e m e n t I d = " 6 6 3 6 8 2 6 1 7 "   D a t a T y p e = " B o o l e a n " > P r o m p t e d R e s u l t V i s i b l e _ 1 0 < / P r o m p t e d R e s u l t V i s i b l e _ 1 0 > + 
+             < P r o m p t e d R e s u l t V i s i b l e _ 2   E l e m e n t T y p e = " C o l u m n "   E l e m e n t I d = " 2 0 3 7 4 0 1 0 3 4 "   D a t a T y p e = " B o o l e a n " > P r o m p t e d R e s u l t V i s i b l e _ 2 < / P r o m p t e d R e s u l t V i s i b l e _ 2 > + 
+             < P r o m p t e d R e s u l t V i s i b l e _ 3   E l e m e n t T y p e = " C o l u m n "   E l e m e n t I d = " 1 6 1 9 8 6 9 6 4 5 "   D a t a T y p e = " B o o l e a n " > P r o m p t e d R e s u l t V i s i b l e _ 3 < / P r o m p t e d R e s u l t V i s i b l e _ 3 > + 
+             < P r o m p t e d R e s u l t V i s i b l e _ 4   E l e m e n t T y p e = " C o l u m n "   E l e m e n t I d = " 9 8 2 1 7 3 0 2 8 "   D a t a T y p e = " B o o l e a n " > P r o m p t e d R e s u l t V i s i b l e _ 4 < / P r o m p t e d R e s u l t V i s i b l e _ 4 > + 
+             < P r o m p t e d R e s u l t V i s i b l e _ 5   E l e m e n t T y p e = " C o l u m n "   E l e m e n t I d = " 3 4 4 4 7 6 4 1 1 "   D a t a T y p e = " B o o l e a n " > P r o m p t e d R e s u l t V i s i b l e _ 5 < / P r o m p t e d R e s u l t V i s i b l e _ 5 > + 
+             < P r o m p t e d R e s u l t V i s i b l e _ 6   E l e m e n t T y p e = " C o l u m n "   E l e m e n t I d = " 2 9 3 2 2 0 2 0 6 "   D a t a T y p e = " B o o l e a n " > P r o m p t e d R e s u l t V i s i b l e _ 6 < / P r o m p t e d R e s u l t V i s i b l e _ 6 > + 
+             < P r o m p t e d R e s u l t V i s i b l e _ 7   E l e m e n t T y p e = " C o l u m n "   E l e m e n t I d = " 9 3 0 9 1 6 8 2 3 "   D a t a T y p e = " B o o l e a n " > P r o m p t e d R e s u l t V i s i b l e _ 7 < / P r o m p t e d R e s u l t V i s i b l e _ 7 > + 
+             < P r o m p t e d R e s u l t V i s i b l e _ 8   E l e m e n t T y p e = " C o l u m n "   E l e m e n t I d = " 4 4 5 9 7 8 4 0 "   D a t a T y p e = " B o o l e a n " > P r o m p t e d R e s u l t V i s i b l e _ 8 < / P r o m p t e d R e s u l t V i s i b l e _ 8 > + 
+             < P r o m p t e d R e s u l t V i s i b l e _ 9   E l e m e n t T y p e = " C o l u m n "   E l e m e n t I d = " 5 9 3 0 9 8 7 7 7 "   D a t a T y p e = " B o o l e a n " > P r o m p t e d R e s u l t V i s i b l e _ 9 < / P r o m p t e d R e s u l t V i s i b l e _ 9 > + 
+             < T e s t _ R e s u l t   E l e m e n t T y p e = " C o l u m n "   E l e m e n t I d = " 1 2 7 1 0 6 2 1 4 1 "   D a t a T y p e = " C o d e " > T e s t _ R e s u l t < / T e s t _ R e s u l t > + 
+             < T e s t _ R e s u l t D e s c r i p t i o n   E l e m e n t T y p e = " C o l u m n "   E l e m e n t I d = " 1 9 4 3 4 5 8 6 8 5 "   D a t a T y p e = " T e x t " > T e s t _ R e s u l t D e s c r i p t i o n < / T e s t _ R e s u l t D e s c r i p t i o n >   
              < T e s t _ V a l u e   E l e m e n t T y p e = " C o l u m n "   E l e m e n t I d = " 8 1 3 5 6 4 5 2 1 "   D a t a T y p e = " T e x t " > T e s t _ V a l u e < / T e s t _ V a l u e >   
@@ -4999,14 +4999,14 @@
  
          < Q l t y I n s p e c t i o n _ F i n i s h e d _ D a t e > Q l t y I n s p e c t i o n _ F i n i s h e d _ D a t e < / Q l t y I n s p e c t i o n _ F i n i s h e d _ D a t e >   
-         < Q l t y I n s p e c t i o n _ G r a d e _ C o d e > Q l t y I n s p e c t i o n _ G r a d e _ C o d e < / Q l t y I n s p e c t i o n _ G r a d e _ C o d e > - 
-         < Q l t y I n s p e c t i o n _ G r a d e _ D e s c r i p t i o n > Q l t y I n s p e c t i o n _ G r a d e _ D e s c r i p t i o n < / Q l t y I n s p e c t i o n _ G r a d e _ D e s c r i p t i o n > - 
          < Q l t y I n s p e c t i o n _ N o > Q l t y I n s p e c t i o n _ N o < / Q l t y I n s p e c t i o n _ N o >   
          < Q l t y I n s p e c t i o n _ R e i n s p e c t i o n N o > Q l t y I n s p e c t i o n _ R e i n s p e c t i o n N o < / Q l t y I n s p e c t i o n _ R e i n s p e c t i o n N o >   
+         < Q l t y I n s p e c t i o n _ R e s u l t _ C o d e > Q l t y I n s p e c t i o n _ R e s u l t _ C o d e < / Q l t y I n s p e c t i o n _ R e s u l t _ C o d e > + 
+         < Q l t y I n s p e c t i o n _ R e s u l t _ D e s c r i p t i o n > Q l t y I n s p e c t i o n _ R e s u l t _ D e s c r i p t i o n < / Q l t y I n s p e c t i o n _ R e s u l t _ D e s c r i p t i o n > + 
          < Q l t y I n s p e c t i o n _ S o u r c e _ C u s t o m _ 1 > Q l t y I n s p e c t i o n _ S o u r c e _ C u s t o m _ 1 < / Q l t y I n s p e c t i o n _ S o u r c e _ C u s t o m _ 1 >   
          < Q l t y I n s p e c t i o n _ S o u r c e _ C u s t o m _ 1 0 > Q l t y I n s p e c t i o n _ S o u r c e _ C u s t o m _ 1 0 < / Q l t y I n s p e c t i o n _ S o u r c e _ C u s t o m _ 1 0 > @@ -5087,69 +5087,69 @@
  
              < N u m e r i c _ V a l u e > N u m e r i c _ V a l u e < / N u m e r i c _ V a l u e >   
-             < P r o m p t e d G r a d e C a p t i o n _ 1 > P r o m p t e d G r a d e C a p t i o n _ 1 < / P r o m p t e d G r a d e C a p t i o n _ 1 > - 
-             < P r o m p t e d G r a d e C a p t i o n _ 1 0 > P r o m p t e d G r a d e C a p t i o n _ 1 0 < / P r o m p t e d G r a d e C a p t i o n _ 1 0 > - 
-             < P r o m p t e d G r a d e C a p t i o n _ 2 > P r o m p t e d G r a d e C a p t i o n _ 2 < / P r o m p t e d G r a d e C a p t i o n _ 2 > - 
-             < P r o m p t e d G r a d e C a p t i o n _ 3 > P r o m p t e d G r a d e C a p t i o n _ 3 < / P r o m p t e d G r a d e C a p t i o n _ 3 > - 
-             < P r o m p t e d G r a d e C a p t i o n _ 4 > P r o m p t e d G r a d e C a p t i o n _ 4 < / P r o m p t e d G r a d e C a p t i o n _ 4 > - 
-             < P r o m p t e d G r a d e C a p t i o n _ 5 > P r o m p t e d G r a d e C a p t i o n _ 5 < / P r o m p t e d G r a d e C a p t i o n _ 5 > - 
-             < P r o m p t e d G r a d e C a p t i o n _ 6 > P r o m p t e d G r a d e C a p t i o n _ 6 < / P r o m p t e d G r a d e C a p t i o n _ 6 > - 
-             < P r o m p t e d G r a d e C a p t i o n _ 7 > P r o m p t e d G r a d e C a p t i o n _ 7 < / P r o m p t e d G r a d e C a p t i o n _ 7 > - 
-             < P r o m p t e d G r a d e C a p t i o n _ 8 > P r o m p t e d G r a d e C a p t i o n _ 8 < / P r o m p t e d G r a d e C a p t i o n _ 8 > - 
-             < P r o m p t e d G r a d e C a p t i o n _ 9 > P r o m p t e d G r a d e C a p t i o n _ 9 < / P r o m p t e d G r a d e C a p t i o n _ 9 > - 
-             < P r o m p t e d G r a d e C o n d i t i o n D e s c r i p t i o n _ 1 > P r o m p t e d G r a d e C o n d i t i o n D e s c r i p t i o n _ 1 < / P r o m p t e d G r a d e C o n d i t i o n D e s c r i p t i o n _ 1 > - 
-             < P r o m p t e d G r a d e C o n d i t i o n D e s c r i p t i o n _ 1 0 > P r o m p t e d G r a d e C o n d i t i o n D e s c r i p t i o n _ 1 0 < / P r o m p t e d G r a d e C o n d i t i o n D e s c r i p t i o n _ 1 0 > - 
-             < P r o m p t e d G r a d e C o n d i t i o n D e s c r i p t i o n _ 2 > P r o m p t e d G r a d e C o n d i t i o n D e s c r i p t i o n _ 2 < / P r o m p t e d G r a d e C o n d i t i o n D e s c r i p t i o n _ 2 > - 
-             < P r o m p t e d G r a d e C o n d i t i o n D e s c r i p t i o n _ 3 > P r o m p t e d G r a d e C o n d i t i o n D e s c r i p t i o n _ 3 < / P r o m p t e d G r a d e C o n d i t i o n D e s c r i p t i o n _ 3 > - 
-             < P r o m p t e d G r a d e C o n d i t i o n D e s c r i p t i o n _ 4 > P r o m p t e d G r a d e C o n d i t i o n D e s c r i p t i o n _ 4 < / P r o m p t e d G r a d e C o n d i t i o n D e s c r i p t i o n _ 4 > - 
-             < P r o m p t e d G r a d e C o n d i t i o n D e s c r i p t i o n _ 5 > P r o m p t e d G r a d e C o n d i t i o n D e s c r i p t i o n _ 5 < / P r o m p t e d G r a d e C o n d i t i o n D e s c r i p t i o n _ 5 > - 
-             < P r o m p t e d G r a d e C o n d i t i o n D e s c r i p t i o n _ 6 > P r o m p t e d G r a d e C o n d i t i o n D e s c r i p t i o n _ 6 < / P r o m p t e d G r a d e C o n d i t i o n D e s c r i p t i o n _ 6 > - 
-             < P r o m p t e d G r a d e C o n d i t i o n D e s c r i p t i o n _ 7 > P r o m p t e d G r a d e C o n d i t i o n D e s c r i p t i o n _ 7 < / P r o m p t e d G r a d e C o n d i t i o n D e s c r i p t i o n _ 7 > - 
-             < P r o m p t e d G r a d e C o n d i t i o n D e s c r i p t i o n _ 8 > P r o m p t e d G r a d e C o n d i t i o n D e s c r i p t i o n _ 8 < / P r o m p t e d G r a d e C o n d i t i o n D e s c r i p t i o n _ 8 > - 
-             < P r o m p t e d G r a d e C o n d i t i o n D e s c r i p t i o n _ 9 > P r o m p t e d G r a d e C o n d i t i o n D e s c r i p t i o n _ 9 < / P r o m p t e d G r a d e C o n d i t i o n D e s c r i p t i o n _ 9 > - 
-             < P r o m p t e d G r a d e V i s i b l e _ 1 > P r o m p t e d G r a d e V i s i b l e _ 1 < / P r o m p t e d G r a d e V i s i b l e _ 1 > - 
-             < P r o m p t e d G r a d e V i s i b l e _ 1 0 > P r o m p t e d G r a d e V i s i b l e _ 1 0 < / P r o m p t e d G r a d e V i s i b l e _ 1 0 > - 
-             < P r o m p t e d G r a d e V i s i b l e _ 2 > P r o m p t e d G r a d e V i s i b l e _ 2 < / P r o m p t e d G r a d e V i s i b l e _ 2 > - 
-             < P r o m p t e d G r a d e V i s i b l e _ 3 > P r o m p t e d G r a d e V i s i b l e _ 3 < / P r o m p t e d G r a d e V i s i b l e _ 3 > - 
-             < P r o m p t e d G r a d e V i s i b l e _ 4 > P r o m p t e d G r a d e V i s i b l e _ 4 < / P r o m p t e d G r a d e V i s i b l e _ 4 > - 
-             < P r o m p t e d G r a d e V i s i b l e _ 5 > P r o m p t e d G r a d e V i s i b l e _ 5 < / P r o m p t e d G r a d e V i s i b l e _ 5 > - 
-             < P r o m p t e d G r a d e V i s i b l e _ 6 > P r o m p t e d G r a d e V i s i b l e _ 6 < / P r o m p t e d G r a d e V i s i b l e _ 6 > - 
-             < P r o m p t e d G r a d e V i s i b l e _ 7 > P r o m p t e d G r a d e V i s i b l e _ 7 < / P r o m p t e d G r a d e V i s i b l e _ 7 > - 
-             < P r o m p t e d G r a d e V i s i b l e _ 8 > P r o m p t e d G r a d e V i s i b l e _ 8 < / P r o m p t e d G r a d e V i s i b l e _ 8 > - 
-             < P r o m p t e d G r a d e V i s i b l e _ 9 > P r o m p t e d G r a d e V i s i b l e _ 9 < / P r o m p t e d G r a d e V i s i b l e _ 9 > - 
-             < T e s t _ G r a d e > T e s t _ G r a d e < / T e s t _ G r a d e > - 
-             < T e s t _ G r a d e D e s c r i p t i o n > T e s t _ G r a d e D e s c r i p t i o n < / T e s t _ G r a d e D e s c r i p t i o n > +             < P r o m p t e d R e s u l t C a p t i o n _ 1 > P r o m p t e d R e s u l t C a p t i o n _ 1 < / P r o m p t e d R e s u l t C a p t i o n _ 1 > + 
+             < P r o m p t e d R e s u l t C a p t i o n _ 1 0 > P r o m p t e d R e s u l t C a p t i o n _ 1 0 < / P r o m p t e d R e s u l t C a p t i o n _ 1 0 > + 
+             < P r o m p t e d R e s u l t C a p t i o n _ 2 > P r o m p t e d R e s u l t C a p t i o n _ 2 < / P r o m p t e d R e s u l t C a p t i o n _ 2 > + 
+             < P r o m p t e d R e s u l t C a p t i o n _ 3 > P r o m p t e d R e s u l t C a p t i o n _ 3 < / P r o m p t e d R e s u l t C a p t i o n _ 3 > + 
+             < P r o m p t e d R e s u l t C a p t i o n _ 4 > P r o m p t e d R e s u l t C a p t i o n _ 4 < / P r o m p t e d R e s u l t C a p t i o n _ 4 > + 
+             < P r o m p t e d R e s u l t C a p t i o n _ 5 > P r o m p t e d R e s u l t C a p t i o n _ 5 < / P r o m p t e d R e s u l t C a p t i o n _ 5 > + 
+             < P r o m p t e d R e s u l t C a p t i o n _ 6 > P r o m p t e d R e s u l t C a p t i o n _ 6 < / P r o m p t e d R e s u l t C a p t i o n _ 6 > + 
+             < P r o m p t e d R e s u l t C a p t i o n _ 7 > P r o m p t e d R e s u l t C a p t i o n _ 7 < / P r o m p t e d R e s u l t C a p t i o n _ 7 > + 
+             < P r o m p t e d R e s u l t C a p t i o n _ 8 > P r o m p t e d R e s u l t C a p t i o n _ 8 < / P r o m p t e d R e s u l t C a p t i o n _ 8 > + 
+             < P r o m p t e d R e s u l t C a p t i o n _ 9 > P r o m p t e d R e s u l t C a p t i o n _ 9 < / P r o m p t e d R e s u l t C a p t i o n _ 9 > + 
+             < P r o m p t e d R e s u l t C o n d i t i o n D e s c r i p t i o n _ 1 > P r o m p t e d R e s u l t C o n d i t i o n D e s c r i p t i o n _ 1 < / P r o m p t e d R e s u l t C o n d i t i o n D e s c r i p t i o n _ 1 > + 
+             < P r o m p t e d R e s u l t C o n d i t i o n D e s c r i p t i o n _ 1 0 > P r o m p t e d R e s u l t C o n d i t i o n D e s c r i p t i o n _ 1 0 < / P r o m p t e d R e s u l t C o n d i t i o n D e s c r i p t i o n _ 1 0 > + 
+             < P r o m p t e d R e s u l t C o n d i t i o n D e s c r i p t i o n _ 2 > P r o m p t e d R e s u l t C o n d i t i o n D e s c r i p t i o n _ 2 < / P r o m p t e d R e s u l t C o n d i t i o n D e s c r i p t i o n _ 2 > + 
+             < P r o m p t e d R e s u l t C o n d i t i o n D e s c r i p t i o n _ 3 > P r o m p t e d R e s u l t C o n d i t i o n D e s c r i p t i o n _ 3 < / P r o m p t e d R e s u l t C o n d i t i o n D e s c r i p t i o n _ 3 > + 
+             < P r o m p t e d R e s u l t C o n d i t i o n D e s c r i p t i o n _ 4 > P r o m p t e d R e s u l t C o n d i t i o n D e s c r i p t i o n _ 4 < / P r o m p t e d R e s u l t C o n d i t i o n D e s c r i p t i o n _ 4 > + 
+             < P r o m p t e d R e s u l t C o n d i t i o n D e s c r i p t i o n _ 5 > P r o m p t e d R e s u l t C o n d i t i o n D e s c r i p t i o n _ 5 < / P r o m p t e d R e s u l t C o n d i t i o n D e s c r i p t i o n _ 5 > + 
+             < P r o m p t e d R e s u l t C o n d i t i o n D e s c r i p t i o n _ 6 > P r o m p t e d R e s u l t C o n d i t i o n D e s c r i p t i o n _ 6 < / P r o m p t e d R e s u l t C o n d i t i o n D e s c r i p t i o n _ 6 > + 
+             < P r o m p t e d R e s u l t C o n d i t i o n D e s c r i p t i o n _ 7 > P r o m p t e d R e s u l t C o n d i t i o n D e s c r i p t i o n _ 7 < / P r o m p t e d R e s u l t C o n d i t i o n D e s c r i p t i o n _ 7 > + 
+             < P r o m p t e d R e s u l t C o n d i t i o n D e s c r i p t i o n _ 8 > P r o m p t e d R e s u l t C o n d i t i o n D e s c r i p t i o n _ 8 < / P r o m p t e d R e s u l t C o n d i t i o n D e s c r i p t i o n _ 8 > + 
+             < P r o m p t e d R e s u l t C o n d i t i o n D e s c r i p t i o n _ 9 > P r o m p t e d R e s u l t C o n d i t i o n D e s c r i p t i o n _ 9 < / P r o m p t e d R e s u l t C o n d i t i o n D e s c r i p t i o n _ 9 > + 
+             < P r o m p t e d R e s u l t V i s i b l e _ 1 > P r o m p t e d R e s u l t V i s i b l e _ 1 < / P r o m p t e d R e s u l t V i s i b l e _ 1 > + 
+             < P r o m p t e d R e s u l t V i s i b l e _ 1 0 > P r o m p t e d R e s u l t V i s i b l e _ 1 0 < / P r o m p t e d R e s u l t V i s i b l e _ 1 0 > + 
+             < P r o m p t e d R e s u l t V i s i b l e _ 2 > P r o m p t e d R e s u l t V i s i b l e _ 2 < / P r o m p t e d R e s u l t V i s i b l e _ 2 > + 
+             < P r o m p t e d R e s u l t V i s i b l e _ 3 > P r o m p t e d R e s u l t V i s i b l e _ 3 < / P r o m p t e d R e s u l t V i s i b l e _ 3 > + 
+             < P r o m p t e d R e s u l t V i s i b l e _ 4 > P r o m p t e d R e s u l t V i s i b l e _ 4 < / P r o m p t e d R e s u l t V i s i b l e _ 4 > + 
+             < P r o m p t e d R e s u l t V i s i b l e _ 5 > P r o m p t e d R e s u l t V i s i b l e _ 5 < / P r o m p t e d R e s u l t V i s i b l e _ 5 > + 
+             < P r o m p t e d R e s u l t V i s i b l e _ 6 > P r o m p t e d R e s u l t V i s i b l e _ 6 < / P r o m p t e d R e s u l t V i s i b l e _ 6 > + 
+             < P r o m p t e d R e s u l t V i s i b l e _ 7 > P r o m p t e d R e s u l t V i s i b l e _ 7 < / P r o m p t e d R e s u l t V i s i b l e _ 7 > + 
+             < P r o m p t e d R e s u l t V i s i b l e _ 8 > P r o m p t e d R e s u l t V i s i b l e _ 8 < / P r o m p t e d R e s u l t V i s i b l e _ 8 > + 
+             < P r o m p t e d R e s u l t V i s i b l e _ 9 > P r o m p t e d R e s u l t V i s i b l e _ 9 < / P r o m p t e d R e s u l t V i s i b l e _ 9 > + 
+             < T e s t _ R e s u l t > T e s t _ R e s u l t < / T e s t _ R e s u l t > + 
+             < T e s t _ R e s u l t D e s c r i p t i o n > T e s t _ R e s u l t D e s c r i p t i o n < / T e s t _ R e s u l t D e s c r i p t i o n >   
              < T e s t _ V a l u e > T e s t _ V a l u e < / T e s t _ V a l u e >   

</xml_diff>

<commit_message>
[Quality Management] Terminology improvements 1 (#5865)
Rename:
 - Quality Inspection Test -> Quality Inspection
 - Qlty. In. Test Generation Rule -> Qlty. Inspection Gen. Rule
 - Retest -> Re-inspection
 - Quality Grade -> Quality Inspection Result
 - Quality Field -> Quality Test

- Remove Microsoft.QualityManagement.Setup.Setup namespace. Introduce
Microsoft.QualityManagement.Installation namespace

Fixes
[AB#615822](https://dynamicssmb2.visualstudio.com/1fcb79e7-ab07-432a-a3c6-6cf5a88ba4a5/_workitems/edit/615822)
</commit_message>
<xml_diff>
--- a/src/Apps/W1/Quality Management/app/src/Reports/QltyCertificateOfAnalysis.docx
+++ b/src/Apps/W1/Quality Management/app/src/Reports/QltyCertificateOfAnalysis.docx
@@ -922,13 +922,13 @@
               <w:sz w:val="16"/>
               <w:szCs w:val="16"/>
             </w:rPr>
-            <w:alias w:val="#Nav: /CurrentTest/CurrentTestLine/PromptedGradeCaption_1"/>
+            <w:alias w:val="#Nav: /CurrentInspection/CurrentInspectionLine/PromptedGradeCaption_1"/>
             <w:tag w:val="#Nav: Qlty_Certificate_of_Analysis/20401"/>
             <w:id w:val="79952599"/>
             <w:placeholder>
               <w:docPart w:val="DefaultPlaceholder_-1854013440"/>
             </w:placeholder>
-            <w:dataBinding w:prefixMappings="xmlns:ns0='urn:microsoft-dynamics-nav/reports/Qlty_Certificate_of_Analysis/20401/' " w:xpath="/ns0:NavWordReportXmlPart[1]/ns0:CurrentTest[1]/ns0:CurrentTestLine[1]/ns0:PromptedGradeCaption_1[1]" w:storeItemID="{F00BF611-06BA-436C-902A-C0D5E8DF929B}"/>
+            <w:dataBinding w:prefixMappings="xmlns:ns0='urn:microsoft-dynamics-nav/reports/Qlty_Certificate_of_Analysis/20401/' " w:xpath="/ns0:NavWordReportXmlPart[1]/ns0:CurrentInspection[1]/ns0:CurrentInspectionLine[1]/ns0:PromptedGradeCaption_1[1]" w:storeItemID="{F00BF611-06BA-436C-902A-C0D5E8DF929B}"/>
             <w:text/>
           </w:sdtPr>
           <w:sdtContent>
@@ -987,13 +987,13 @@
                   <w:sz w:val="16"/>
                   <w:szCs w:val="16"/>
                 </w:rPr>
-                <w:alias w:val="#Nav: /CurrentTest/CurrentTestLine/PromptedGradeCaption_2"/>
+                <w:alias w:val="#Nav: /CurrentInspection/CurrentInspectionLine/PromptedGradeCaption_2"/>
                 <w:tag w:val="#Nav: Qlty_Certificate_of_Analysis/20401"/>
                 <w:id w:val="991833888"/>
                 <w:placeholder>
                   <w:docPart w:val="DefaultPlaceholder_-1854013440"/>
                 </w:placeholder>
-                <w:dataBinding w:prefixMappings="xmlns:ns0='urn:microsoft-dynamics-nav/reports/Qlty_Certificate_of_Analysis/20401/' " w:xpath="/ns0:NavWordReportXmlPart[1]/ns0:CurrentTest[1]/ns0:CurrentTestLine[1]/ns0:PromptedGradeCaption_2[1]" w:storeItemID="{F00BF611-06BA-436C-902A-C0D5E8DF929B}"/>
+                <w:dataBinding w:prefixMappings="xmlns:ns0='urn:microsoft-dynamics-nav/reports/Qlty_Certificate_of_Analysis/20401/' " w:xpath="/ns0:NavWordReportXmlPart[1]/ns0:CurrentInspection[1]/ns0:CurrentInspectionLine[1]/ns0:PromptedGradeCaption_2[1]" w:storeItemID="{F00BF611-06BA-436C-902A-C0D5E8DF929B}"/>
                 <w:text/>
               </w:sdtPr>
               <w:sdtContent>
@@ -1040,7 +1040,7 @@
           <w:alias w:val="#Nav: /CurrentTest/CurrentTestLine"/>
           <w:tag w:val="#Nav: Qlty_Certificate_of_Analysis/20401"/>
           <w:id w:val="1839039731"/>
-          <w15:dataBinding w:prefixMappings="xmlns:ns0='urn:microsoft-dynamics-businesscentral/internal/extended/reports/Qlty_Certificate_of_Analysis/20401/'" w:xpath="/ns0:NavWordReportXmlPart[1]/ns0:CurrentTest[1]/ns0:CurrentTestLine" w:storeItemID="{F00BF611-06BA-436C-902A-C0D5E8DF929B}"/>
+          <w15:dataBinding w:prefixMappings="xmlns:ns0='urn:microsoft-dynamics-nav/reports/Qlty_Certificate_of_Analysis/20401/'" w:xpath="/ns0:NavWordReportXmlPart[1]/ns0:CurrentTest[1]/ns0:CurrentTestLine" w:storeItemID="{F00BF611-06BA-436C-902A-C0D5E8DF929B}"/>
           <w15:repeatingSection/>
         </w:sdtPr>
         <w:sdtContent>
@@ -1096,13 +1096,13 @@
                             <w:sz w:val="16"/>
                             <w:szCs w:val="16"/>
                           </w:rPr>
-                          <w:alias w:val="#Nav: /CurrentTest/CurrentTestLine/LabelField_Description"/>
+                          <w:alias w:val="#Nav: /CurrentInspection/CurrentInspectionLine/LabelField_Description"/>
                           <w:tag w:val="#Nav: Qlty_Certificate_of_Analysis/20401"/>
                           <w:id w:val="-1671324806"/>
                           <w:placeholder>
                             <w:docPart w:val="DefaultPlaceholder_-1854013440"/>
                           </w:placeholder>
-                          <w:dataBinding w:prefixMappings="xmlns:ns0='urn:microsoft-dynamics-nav/reports/Qlty_Certificate_of_Analysis/20401/' " w:xpath="/ns0:NavWordReportXmlPart[1]/ns0:CurrentTest[1]/ns0:CurrentTestLine[1]/ns0:LabelField_Description[1]" w:storeItemID="{F00BF611-06BA-436C-902A-C0D5E8DF929B}"/>
+                          <w:dataBinding w:prefixMappings="xmlns:ns0='urn:microsoft-dynamics-nav/reports/Qlty_Certificate_of_Analysis/20401/' " w:xpath="/ns0:NavWordReportXmlPart[1]/ns0:CurrentInspection[1]/ns0:CurrentInspectionLine[1]/ns0:LabelField_Description[1]" w:storeItemID="{F00BF611-06BA-436C-902A-C0D5E8DF929B}"/>
                           <w:text/>
                         </w:sdtPr>
                         <w:sdtContent>
@@ -1196,13 +1196,13 @@
                             <w:sz w:val="16"/>
                             <w:szCs w:val="16"/>
                           </w:rPr>
-                          <w:alias w:val="#Nav: /CurrentTest/CurrentTestLine/Field_Description"/>
+                          <w:alias w:val="#Nav: /CurrentInspection/CurrentInspectionLine/Field_Description"/>
                           <w:tag w:val="#Nav: Qlty_Certificate_of_Analysis/20401"/>
                           <w:id w:val="-886718243"/>
                           <w:placeholder>
                             <w:docPart w:val="DefaultPlaceholder_-1854013440"/>
                           </w:placeholder>
-                          <w:dataBinding w:prefixMappings="xmlns:ns0='urn:microsoft-dynamics-nav/reports/Qlty_Certificate_of_Analysis/20401/' " w:xpath="/ns0:NavWordReportXmlPart[1]/ns0:CurrentTest[1]/ns0:CurrentTestLine[1]/ns0:Field_Description[1]" w:storeItemID="{F00BF611-06BA-436C-902A-C0D5E8DF929B}"/>
+                          <w:dataBinding w:prefixMappings="xmlns:ns0='urn:microsoft-dynamics-nav/reports/Qlty_Certificate_of_Analysis/20401/' " w:xpath="/ns0:NavWordReportXmlPart[1]/ns0:CurrentInspection[1]/ns0:CurrentInspectionLine[1]/ns0:Field_Description[1]" w:storeItemID="{F00BF611-06BA-436C-902A-C0D5E8DF929B}"/>
                           <w:text/>
                         </w:sdtPr>
                         <w:sdtContent>
@@ -1245,13 +1245,13 @@
                             <w:sz w:val="16"/>
                             <w:szCs w:val="16"/>
                           </w:rPr>
-                          <w:alias w:val="#Nav: /CurrentTest/CurrentTestLine/Test_Value"/>
+                          <w:alias w:val="#Nav: /CurrentInspection/CurrentInspectionLine/Test_Value"/>
                           <w:tag w:val="#Nav: Qlty_Certificate_of_Analysis/20401"/>
                           <w:id w:val="-14851881"/>
                           <w:placeholder>
                             <w:docPart w:val="DefaultPlaceholder_-1854013440"/>
                           </w:placeholder>
-                          <w:dataBinding w:prefixMappings="xmlns:ns0='urn:microsoft-dynamics-nav/reports/Qlty_Certificate_of_Analysis/20401/' " w:xpath="/ns0:NavWordReportXmlPart[1]/ns0:CurrentTest[1]/ns0:CurrentTestLine[1]/ns0:Test_Value[1]" w:storeItemID="{F00BF611-06BA-436C-902A-C0D5E8DF929B}"/>
+                          <w:dataBinding w:prefixMappings="xmlns:ns0='urn:microsoft-dynamics-nav/reports/Qlty_Certificate_of_Analysis/20401/' " w:xpath="/ns0:NavWordReportXmlPart[1]/ns0:CurrentInspection[1]/ns0:CurrentInspectionLine[1]/ns0:Test_Value[1]" w:storeItemID="{F00BF611-06BA-436C-902A-C0D5E8DF929B}"/>
                           <w:text/>
                         </w:sdtPr>
                         <w:sdtContent>
@@ -1294,13 +1294,13 @@
                             <w:sz w:val="16"/>
                             <w:szCs w:val="16"/>
                           </w:rPr>
-                          <w:alias w:val="#Nav: /CurrentTest/CurrentTestLine/Test_GradeDescription"/>
+                          <w:alias w:val="#Nav: /CurrentInspection/CurrentInspectionLine/Test_GradeDescription"/>
                           <w:tag w:val="#Nav: Qlty_Certificate_of_Analysis/20401"/>
                           <w:id w:val="82736827"/>
                           <w:placeholder>
                             <w:docPart w:val="DefaultPlaceholder_-1854013440"/>
                           </w:placeholder>
-                          <w:dataBinding w:prefixMappings="xmlns:ns0='urn:microsoft-dynamics-nav/reports/Qlty_Certificate_of_Analysis/20401/' " w:xpath="/ns0:NavWordReportXmlPart[1]/ns0:CurrentTest[1]/ns0:CurrentTestLine[1]/ns0:Test_GradeDescription[1]" w:storeItemID="{F00BF611-06BA-436C-902A-C0D5E8DF929B}"/>
+                          <w:dataBinding w:prefixMappings="xmlns:ns0='urn:microsoft-dynamics-nav/reports/Qlty_Certificate_of_Analysis/20401/' " w:xpath="/ns0:NavWordReportXmlPart[1]/ns0:CurrentInspection[1]/ns0:CurrentInspectionLine[1]/ns0:Test_GradeDescription[1]" w:storeItemID="{F00BF611-06BA-436C-902A-C0D5E8DF929B}"/>
                           <w:text/>
                         </w:sdtPr>
                         <w:sdtContent>
@@ -1343,13 +1343,13 @@
                             <w:sz w:val="16"/>
                             <w:szCs w:val="16"/>
                           </w:rPr>
-                          <w:alias w:val="#Nav: /CurrentTest/CurrentTestLine/PromptedGradeConditionDescription_1"/>
+                          <w:alias w:val="#Nav: /CurrentInspection/CurrentInspectionLine/PromptedGradeConditionDescription_1"/>
                           <w:tag w:val="#Nav: Qlty_Certificate_of_Analysis/20401"/>
                           <w:id w:val="-379475906"/>
                           <w:placeholder>
                             <w:docPart w:val="DefaultPlaceholder_-1854013440"/>
                           </w:placeholder>
-                          <w:dataBinding w:prefixMappings="xmlns:ns0='urn:microsoft-dynamics-nav/reports/Qlty_Certificate_of_Analysis/20401/' " w:xpath="/ns0:NavWordReportXmlPart[1]/ns0:CurrentTest[1]/ns0:CurrentTestLine[1]/ns0:PromptedGradeConditionDescription_1[1]" w:storeItemID="{F00BF611-06BA-436C-902A-C0D5E8DF929B}"/>
+                          <w:dataBinding w:prefixMappings="xmlns:ns0='urn:microsoft-dynamics-nav/reports/Qlty_Certificate_of_Analysis/20401/' " w:xpath="/ns0:NavWordReportXmlPart[1]/ns0:CurrentInspection[1]/ns0:CurrentInspectionLine[1]/ns0:PromptedGradeConditionDescription_1[1]" w:storeItemID="{F00BF611-06BA-436C-902A-C0D5E8DF929B}"/>
                           <w:text/>
                         </w:sdtPr>
                         <w:sdtContent>
@@ -1390,13 +1390,13 @@
                             <w:sz w:val="16"/>
                             <w:szCs w:val="16"/>
                           </w:rPr>
-                          <w:alias w:val="#Nav: /CurrentTest/CurrentTestLine/PromptedGradeConditionDescription_2"/>
+                          <w:alias w:val="#Nav: /CurrentInspection/CurrentInspectionLine/PromptedGradeConditionDescription_2"/>
                           <w:tag w:val="#Nav: Qlty_Certificate_of_Analysis/20401"/>
                           <w:id w:val="-85468036"/>
                           <w:placeholder>
                             <w:docPart w:val="DefaultPlaceholder_-1854013440"/>
                           </w:placeholder>
-                          <w:dataBinding w:prefixMappings="xmlns:ns0='urn:microsoft-dynamics-nav/reports/Qlty_Certificate_of_Analysis/20401/' " w:xpath="/ns0:NavWordReportXmlPart[1]/ns0:CurrentTest[1]/ns0:CurrentTestLine[1]/ns0:PromptedGradeConditionDescription_2[1]" w:storeItemID="{F00BF611-06BA-436C-902A-C0D5E8DF929B}"/>
+                          <w:dataBinding w:prefixMappings="xmlns:ns0='urn:microsoft-dynamics-nav/reports/Qlty_Certificate_of_Analysis/20401/' " w:xpath="/ns0:NavWordReportXmlPart[1]/ns0:CurrentInspection[1]/ns0:CurrentInspectionLine[1]/ns0:PromptedGradeConditionDescription_2[1]" w:storeItemID="{F00BF611-06BA-436C-902A-C0D5E8DF929B}"/>
                           <w:text/>
                         </w:sdtPr>
                         <w:sdtContent>
@@ -2800,13 +2800,13 @@
                   <w:sz w:val="16"/>
                   <w:szCs w:val="16"/>
                 </w:rPr>
-                <w:alias w:val="#Nav: /CurrentTest/CompanyInformation_All"/>
+                <w:alias w:val="#Nav: /CurrentInspection/CompanyInformation_All"/>
                 <w:tag w:val="#Nav: Qlty_Certificate_of_Analysis/20401"/>
                 <w:id w:val="-649127276"/>
                 <w:placeholder>
                   <w:docPart w:val="DefaultPlaceholder_-1854013440"/>
                 </w:placeholder>
-                <w:dataBinding w:prefixMappings="xmlns:ns0='urn:microsoft-dynamics-nav/reports/Qlty_Certificate_of_Analysis/20401/' " w:xpath="/ns0:NavWordReportXmlPart[1]/ns0:CurrentTest[1]/ns0:CompanyInformation_All[1]" w:storeItemID="{F00BF611-06BA-436C-902A-C0D5E8DF929B}"/>
+                <w:dataBinding w:prefixMappings="xmlns:ns0='urn:microsoft-dynamics-nav/reports/Qlty_Certificate_of_Analysis/20401/' " w:xpath="/ns0:NavWordReportXmlPart[1]/ns0:CurrentInspection[1]/ns0:CompanyInformation_All[1]" w:storeItemID="{F00BF611-06BA-436C-902A-C0D5E8DF929B}"/>
                 <w:text/>
               </w:sdtPr>
               <w:sdtContent>
@@ -2850,13 +2850,13 @@
                   <w:sz w:val="16"/>
                   <w:szCs w:val="16"/>
                 </w:rPr>
-                <w:alias w:val="#Nav: /CurrentTest/COAContact_All"/>
+                <w:alias w:val="#Nav: /CurrentInspection/COAContact_All"/>
                 <w:tag w:val="#Nav: Qlty_Certificate_of_Analysis/20401"/>
                 <w:id w:val="-640889971"/>
                 <w:placeholder>
                   <w:docPart w:val="DefaultPlaceholder_-1854013440"/>
                 </w:placeholder>
-                <w:dataBinding w:prefixMappings="xmlns:ns0='urn:microsoft-dynamics-nav/reports/Qlty_Certificate_of_Analysis/20401/' " w:xpath="/ns0:NavWordReportXmlPart[1]/ns0:CurrentTest[1]/ns0:COAContact_All[1]" w:storeItemID="{F00BF611-06BA-436C-902A-C0D5E8DF929B}"/>
+                <w:dataBinding w:prefixMappings="xmlns:ns0='urn:microsoft-dynamics-nav/reports/Qlty_Certificate_of_Analysis/20401/' " w:xpath="/ns0:NavWordReportXmlPart[1]/ns0:CurrentInspection[1]/ns0:COAContact_All[1]" w:storeItemID="{F00BF611-06BA-436C-902A-C0D5E8DF929B}"/>
                 <w:text/>
               </w:sdtPr>
               <w:sdtContent>
@@ -4472,151 +4472,151 @@
  
      < T o o l t i p s >   
-         < T o o l t i p   c o l u m n = " Q I T e m p l a t e _ D e s c r i p t i o n "   E l e m e n t I d = " 8 1 5 0 5 6 4 0 4 " > +         < T o o l t i p   c o l u m n = " Q l t y I n s p e c t i o n T e m p l a t e _ D e s c r i p t i o n "   E l e m e n t I d = " 1 6 5 2 0 6 9 5 9 8 " >   
              < T o o l t i p T e x t   l a n g = " e n - U S " > S p e c i f i e s   a n   e x p l a n a t i o n   o f   t h e   Q u a l i t y   I n s p e c t i o n   T e m p l a t e .   Y o u   c a n   e n t e r   a   m a x i m u m   o f   1 0 0   c h a r a c t e r s ,   b o t h   n u m b e r s   a n d   l e t t e r s . < / T o o l t i p T e x t >   
          < / T o o l t i p >   
-         < T o o l t i p   c o l u m n = " Q I T e s t _ D e s c r i p t i o n "   E l e m e n t I d = " 1 1 3 6 4 6 5 5 3 8 " > - 
-             < T o o l t i p T e x t   l a n g = " e n - U S " > S p e c i f i e s   a   d e s c r i p t i o n   o f   t h e   t e s t   i t s e l f . < / T o o l t i p T e x t > +         < T o o l t i p   c o l u m n = " Q l t y I n s p e c t i o n _ D e s c r i p t i o n "   E l e m e n t I d = " 7 3 9 0 1 9 9 1 0 " > + 
+             < T o o l t i p T e x t   l a n g = " e n - U S " > S p e c i f i e s   a   d e s c r i p t i o n   o f   t h e   Q u a l i t y   I n s p e c t i o n   i t s e l f . < / T o o l t i p T e x t >   
          < / T o o l t i p >   
-         < T o o l t i p   c o l u m n = " Q I T e s t _ S t a t u s "   E l e m e n t I d = " 2 1 0 2 3 4 6 9 5 2 " > - 
-             < T o o l t i p T e x t   l a n g = " e n - U S " > S p e c i f i e s   t h e   s t a t u s   o f   t h e   t e s t .   N o   a d d i t i o n a l   c h a n g e s   c a n   b e   m a d e   t o   a   f i n i s h e d   Q u a l i t y   I n s p e c t i o n   T e s t . < / T o o l t i p T e x t > +         < T o o l t i p   c o l u m n = " Q l t y I n s p e c t i o n _ S t a t u s "   E l e m e n t I d = " 8 5 1 7 5 2 7 6 8 " > + 
+             < T o o l t i p T e x t   l a n g = " e n - U S " > S p e c i f i e s   t h e   s t a t u s   o f   t h e   i n s p e c t i o n .   N o   a d d i t i o n a l   c h a n g e s   c a n   b e   m a d e   t o   a   f i n i s h e d   Q u a l i t y   I n s p e c t i o n . < / T o o l t i p T e x t >   
          < / T o o l t i p >   
-         < T o o l t i p   c o l u m n = " Q I T e s t _ G r a d e _ C o d e "   E l e m e n t I d = " 5 9 5 4 2 7 8 3 5 " > - 
-             < T o o l t i p T e x t   l a n g = " e n - U S " > S p e c i f i e s   t h e   g r a d e   i s   a u t o m a t i c a l l y   d e t e r m i n e d   b a s e d   o n   t h e   t e s t   v a l u e   a n d   g r a d e   c o n f i g u r a t i o n . < / T o o l t i p T e x t > +         < T o o l t i p   c o l u m n = " Q l t y I n s p e c t i o n _ R e s u l t _ C o d e "   E l e m e n t I d = " 1 8 0 7 0 7 7 0 6 5 " > + 
+             < T o o l t i p T e x t   l a n g = " e n - U S " > S p e c i f i e s   t h e   r e s u l t   i s   a u t o m a t i c a l l y   d e t e r m i n e d   b a s e d   o n   t h e   t e s t   v a l u e   a n d   r e s u l t   c o n f i g u r a t i o n . < / T o o l t i p T e x t >   
          < / T o o l t i p >   
-         < T o o l t i p   c o l u m n = " Q I T e s t _ G r a d e _ D e s c r i p t i o n "   E l e m e n t I d = " 6 4 0 1 4 2 6 8 8 " > - 
-             < T o o l t i p T e x t   l a n g = " e n - U S " > S p e c i f i e s   t h e   g r a d e   d e s c r i p t i o n   f o r   t h i s   t e s t   r e s u l t .   T h e   g r a d e   i s   a u t o m a t i c a l l y   d e t e r m i n e d   b a s e d   o n   t h e   t e s t   v a l u e   a n d   g r a d e   c o n f i g u r a t i o n . < / T o o l t i p T e x t > +         < T o o l t i p   c o l u m n = " Q l t y I n s p e c t i o n _ R e s u l t _ D e s c r i p t i o n "   E l e m e n t I d = " 8 1 0 5 3 8 1 8 8 " > + 
+             < T o o l t i p T e x t   l a n g = " e n - U S " > S p e c i f i e s   t h e   r e s u l t   d e s c r i p t i o n   f o r   t h i s   t e s t   r e s u l t .   T h e   r e s u l t   i s   a u t o m a t i c a l l y   d e t e r m i n e d   b a s e d   o n   t h e   t e s t   v a l u e   a n d   r e s u l t   c o n f i g u r a t i o n . < / T o o l t i p T e x t >   
          < / T o o l t i p >   
-         < T o o l t i p   c o l u m n = " Q I T e s t _ N o "   E l e m e n t I d = " 1 0 7 6 3 1 2 2 3 7 " > +         < T o o l t i p   c o l u m n = " Q l t y I n s p e c t i o n _ N o "   E l e m e n t I d = " 2 1 2 0 6 1 5 7 4 9 " >   
              < T o o l t i p T e x t   l a n g = " e n - U S " > S p e c i f i e s   t h e   q u a l i t y   i n s p e c t i o n   d o c u m e n t   n u m b e r . < / T o o l t i p T e x t >   
          < / T o o l t i p >   
-         < T o o l t i p   c o l u m n = " Q I T e s t _ R e t e s t N o "   E l e m e n t I d = " 1 3 6 2 8 8 4 4 4 4 " > - 
-             < T o o l t i p T e x t   l a n g = " e n - U S " > S p e c i f i e s   w h i c h   r e t e s t   t h i s   i s   f o r . < / T o o l t i p T e x t > +         < T o o l t i p   c o l u m n = " Q l t y I n s p e c t i o n _ R e i n s p e c t i o n N o "   E l e m e n t I d = " 7 5 1 7 3 5 6 " > + 
+             < T o o l t i p T e x t   l a n g = " e n - U S " > S p e c i f i e s   w h i c h   r e - i n s p e c t i o n   t h i s   i s   f o r . < / T o o l t i p T e x t >   
          < / T o o l t i p >   
-         < T o o l t i p   c o l u m n = " Q I T e s t _ F i n i s h e d _ B y _ U s e r _ I D "   E l e m e n t I d = " 1 0 8 5 9 8 0 0 0 6 " > - 
-             < T o o l t i p T e x t   l a n g = " e n - U S " > S p e c i f i e s   t h e   u s e r   t h a t   f i n i s h e d   t h e   t e s t < / T o o l t i p T e x t > +         < T o o l t i p   c o l u m n = " Q l t y I n s p e c t i o n _ F i n i s h e d _ B y _ U s e r _ I D "   E l e m e n t I d = " 1 7 5 0 5 1 6 3 3 8 " > + 
+             < T o o l t i p T e x t   l a n g = " e n - U S " > S p e c i f i e s   t h e   u s e r   t h a t   f i n i s h e d   t h e   i n s p e c t i o n < / T o o l t i p T e x t >   
          < / T o o l t i p >   
-         < T o o l t i p   c o l u m n = " Q I T e s t _ F i n i s h e d _ D a t e "   E l e m e n t I d = " 1 6 2 5 6 7 4 7 2 5 " > - 
-             < T o o l t i p T e x t   l a n g = " e n - U S " > S p e c i f i e s   t h e   d a t e   t h a t   t h e   t e s t   w a s   f i n i s h e d . < / T o o l t i p T e x t > +         < T o o l t i p   c o l u m n = " Q l t y I n s p e c t i o n _ F i n i s h e d _ D a t e "   E l e m e n t I d = " 1 8 3 4 1 2 2 7 6 5 " > + 
+             < T o o l t i p T e x t   l a n g = " e n - U S " > S p e c i f i e s   t h e   d a t e   t h a t   t h e   i n s p e c t i o n   w a s   f i n i s h e d . < / T o o l t i p T e x t >   
          < / T o o l t i p >   
-         < T o o l t i p   c o l u m n = " Q I T e s t _ S o u r c e _ I t e m _ N o _ "   E l e m e n t I d = " 1 9 0 7 0 9 9 1 8 2 " > - 
-             < T o o l t i p T e x t   l a n g = " e n - U S " > S p e c i f i e s   t h e   i t e m   t h a t   t h e   Q u a l i t y   I n s p e c t i o n   T e s t   i s   f o r .   W h e n   u s e d   w i t h   p r o d u c t i o n   o r d e r s   t h i s   t y p i c a l l y   r e f e r s   t o   t h e   i t e m   b e i n g   p r o d u c e d . < / T o o l t i p T e x t > +         < T o o l t i p   c o l u m n = " Q l t y I n s p e c t i o n _ S o u r c e _ I t e m _ N o _ "   E l e m e n t I d = " 1 2 6 8 0 5 0 5 1 8 " > + 
+             < T o o l t i p T e x t   l a n g = " e n - U S " > S p e c i f i e s   t h e   i t e m   t h a t   t h e   Q u a l i t y   I n s p e c t i o n   i s   f o r .   W h e n   u s e d   w i t h   p r o d u c t i o n   o r d e r s   t h i s   t y p i c a l l y   r e f e r s   t o   t h e   i t e m   b e i n g   p r o d u c e d . < / T o o l t i p T e x t >   
          < / T o o l t i p >   
-         < T o o l t i p   c o l u m n = " Q I T e s t _ S o u r c e _ V a r i a n t _ C o d e "   E l e m e n t I d = " 9 9 8 9 8 3 9 4 1 " > - 
-             < T o o l t i p T e x t   l a n g = " e n - U S " > S p e c i f i e s   t h e   i t e m   v a r i a n t   t h a t   t h e   Q u a l i t y   I n s p e c t i o n   T e s t   i s   f o r .   W h e n   u s e d   w i t h   p r o d u c t i o n   o r d e r s   t h i s   t y p i c a l l y   r e f e r s   t o   t h e   i t e m   b e i n g   p r o d u c e d . < / T o o l t i p T e x t > +         < T o o l t i p   c o l u m n = " Q l t y I n s p e c t i o n _ S o u r c e _ V a r i a n t _ C o d e "   E l e m e n t I d = " 1 6 0 8 4 0 3 8 2 1 " > + 
+             < T o o l t i p T e x t   l a n g = " e n - U S " > S p e c i f i e s   t h e   i t e m   v a r i a n t   t h a t   t h e   Q u a l i t y   I n s p e c t i o n   i s   f o r .   W h e n   u s e d   w i t h   p r o d u c t i o n   o r d e r s   t h i s   t y p i c a l l y   r e f e r s   t o   t h e   i t e m   b e i n g   p r o d u c e d . < / T o o l t i p T e x t >   
          < / T o o l t i p >   
-         < T o o l t i p   c o l u m n = " Q I T e s t _ S o u r c e _ L o t _ N o _ "   E l e m e n t I d = " 1 9 8 2 8 4 7 1 7 6 " > +         < T o o l t i p   c o l u m n = " Q l t y I n s p e c t i o n _ S o u r c e _ L o t _ N o _ "   E l e m e n t I d = " 1 1 2 3 5 5 1 3 1 2 " >   
              < T o o l t i p T e x t   l a n g = " e n - U S " > S p e c i f i e s   t h e   l o t   n u m b e r   t h a t   t h e   q u a l i t y   i n s p e c t i o n   i s   f o r .   T h i s   i s   o n l y   u s e d   f o r   l o t   t r a c k e d   i t e m s . < / T o o l t i p T e x t >   
          < / T o o l t i p >   
-         < T o o l t i p   c o l u m n = " Q I T e s t _ S o u r c e _ S e r i a l _ N o _ "   E l e m e n t I d = " 1 1 8 2 4 4 1 4 3 9 " > +         < T o o l t i p   c o l u m n = " Q l t y I n s p e c t i o n _ S o u r c e _ S e r i a l _ N o _ "   E l e m e n t I d = " 1 5 2 0 5 9 1 4 4 7 " >   
              < T o o l t i p T e x t   l a n g = " e n - U S " > S p e c i f i e s   t h e   s e r i a l   n u m b e r   t h a t   t h e   q u a l i t y   i n s p e c t i o n   i s   f o r .   T h i s   i s   o n l y   u s e d   f o r   s e r i a l   t r a c k e d   i t e m s . < / T o o l t i p T e x t >   
          < / T o o l t i p >   
-         < T o o l t i p   c o l u m n = " Q I T e s t _ S o u r c e _ D o c u m e n t _ N o _ "   E l e m e n t I d = " 3 5 2 1 6 1 1 6 0 " > - 
-             < T o o l t i p T e x t   l a n g = " e n - U S " > S p e c i f i e s   a   r e f e r e n c e   t o   t h e   d o c u m e n t   t h a t   t h i s   Q u a l i t y   I n s p e c t i o n   T e s t   i s   r e f e r r i n g   t o .   T h i s   t y p i c a l l y   r e f e r s   t o   a   p r o d u c t i o n   o r d e r   d o c u m e n t   n u m b e r . < / T o o l t i p T e x t > +         < T o o l t i p   c o l u m n = " Q l t y I n s p e c t i o n _ S o u r c e _ D o c u m e n t _ N o _ "   E l e m e n t I d = " 1 6 7 5 9 1 6 2 8 8 " > + 
+             < T o o l t i p T e x t   l a n g = " e n - U S " > S p e c i f i e s   a   r e f e r e n c e   t o   t h e   d o c u m e n t   t h a t   t h i s   Q u a l i t y   I n s p e c t i o n   i s   r e f e r r i n g   t o .   T h i s   t y p i c a l l y   r e f e r s   t o   a   p r o d u c t i o n   o r d e r   d o c u m e n t   n u m b e r . < / T o o l t i p T e x t >   
          < / T o o l t i p >   
-         < T o o l t i p   c o l u m n = " Q I T e s t _ S o u r c e _ T a s k _ N o _ "   E l e m e n t I d = " 1 8 5 8 9 1 4 7 8 2 " > - 
-             < T o o l t i p T e x t   l a n g = " e n - U S " > S p e c i f i e s   a   r e f e r e n c e   t o   t h e   s o u r c e   t a s k   n o .   t h a t   t h i s   Q u a l i t y   I n s p e c t i o n   T e s t   i s   r e f e r r i n g   t o .   T h i s   t y p i c a l l y   r e f e r s   t o   a n   o p e r a t i o n . < / T o o l t i p T e x t > +         < T o o l t i p   c o l u m n = " Q l t y I n s p e c t i o n _ S o u r c e _ T a s k _ N o _ "   E l e m e n t I d = " 3 8 4 6 4 4 1 8 2 " > + 
+             < T o o l t i p T e x t   l a n g = " e n - U S " > S p e c i f i e s   a   r e f e r e n c e   t o   t h e   s o u r c e   t a s k   n o .   t h a t   t h i s   Q u a l i t y   I n s p e c t i o n   i s   r e f e r r i n g   t o .   T h i s   t y p i c a l l y   r e f e r s   t o   a n   o p e r a t i o n . < / T o o l t i p T e x t >   
          < / T o o l t i p >   
-         < T o o l t i p   c o l u m n = " Q I T e s t _ S o u r c e _ C u s t o m _ 1 "   E l e m e n t I d = " 6 5 4 5 1 0 9 1 " > +         < T o o l t i p   c o l u m n = " Q l t y I n s p e c t i o n _ S o u r c e _ C u s t o m _ 1 "   E l e m e n t I d = " 5 4 6 4 5 3 7 6 5 " >   
              < T o o l t i p T e x t   l a n g = " e n - U S " > S p e c i f i e s   a d d i t i o n a l   i n f o r m a t i o n   f r o m   a   s o u r c e   r e c o r d . < / T o o l t i p T e x t >   
          < / T o o l t i p >   
-         < T o o l t i p   c o l u m n = " Q I T e s t _ S o u r c e _ C u s t o m _ 2 "   E l e m e n t I d = " 1 8 4 7 6 3 8 7 6 0 " > +         < T o o l t i p   c o l u m n = " Q l t y I n s p e c t i o n _ S o u r c e _ C u s t o m _ 2 "   E l e m e n t I d = " 1 8 3 5 4 2 3 6 8 0 " >   
              < T o o l t i p T e x t   l a n g = " e n - U S " > S p e c i f i e s   a d d i t i o n a l   i n f o r m a t i o n   f r o m   a   s o u r c e   r e c o r d . < / T o o l t i p T e x t >   
          < / T o o l t i p >   
-         < T o o l t i p   c o l u m n = " Q I T e s t _ S o u r c e _ C u s t o m _ 3 "   E l e m e n t I d = " 1 2 0 9 9 4 2 1 4 3 " > +         < T o o l t i p   c o l u m n = " Q l t y I n s p e c t i o n _ S o u r c e _ C u s t o m _ 3 "   E l e m e n t I d = " 1 8 2 1 8 4 6 9 9 9 " >   
              < T o o l t i p T e x t   l a n g = " e n - U S " > S p e c i f i e s   a d d i t i o n a l   i n f o r m a t i o n   f r o m   a   s o u r c e   r e c o r d . < / T o o l t i p T e x t >   
          < / T o o l t i p >   
-         < T o o l t i p   c o l u m n = " Q I T e s t _ S o u r c e _ C u s t o m _ 4 "   E l e m e n t I d = " 1 9 7 8 5 4 0 9 4 2 " > +         < T o o l t i p   c o l u m n = " Q l t y I n s p e c t i o n _ S o u r c e _ C u s t o m _ 4 "   E l e m e n t I d = " 1 3 6 6 6 3 6 0 8 6 " >   
              < T o o l t i p T e x t   l a n g = " e n - U S " > S p e c i f i e s   a d d i t i o n a l   i n f o r m a t i o n   f r o m   a   s o u r c e   r e c o r d . < / T o o l t i p T e x t >   
          < / T o o l t i p >   
-         < T o o l t i p   c o l u m n = " Q I T e s t _ S o u r c e _ C u s t o m _ 5 "   E l e m e n t I d = " 1 6 7 8 7 2 9 7 3 7 " > +         < T o o l t i p   c o l u m n = " Q l t y I n s p e c t i o n _ S o u r c e _ C u s t o m _ 5 "   E l e m e n t I d = " 2 0 0 4 3 3 2 7 0 3 " >   
              < T o o l t i p T e x t   l a n g = " e n - U S " > S p e c i f i e s   a d d i t i o n a l   i n f o r m a t i o n   f r o m   a   s o u r c e   r e c o r d . < / T o o l t i p T e x t >   
          < / T o o l t i p >   
-         < T o o l t i p   c o l u m n = " Q I T e s t _ S o u r c e _ C u s t o m _ 6 "   E l e m e n t I d = " 7 0 3 1 4 7 7 0 8 " > +         < T o o l t i p   c o l u m n = " Q l t y I n s p e c t i o n _ S o u r c e _ C u s t o m _ 6 "   E l e m e n t I d = " 9 1 2 4 2 8 5 2 " >   
              < T o o l t i p T e x t   l a n g = " e n - U S " > S p e c i f i e s   a d d i t i o n a l   i n f o r m a t i o n   f r o m   a   s o u r c e   r e c o r d . < / T o o l t i p T e x t >   
          < / T o o l t i p >   
-         < T o o l t i p   c o l u m n = " Q I T e s t _ S o u r c e _ C u s t o m _ 7 "   E l e m e n t I d = " 1 3 4 0 8 4 4 3 2 5 " > +         < T o o l t i p   c o l u m n = " Q l t y I n s p e c t i o n _ S o u r c e _ C u s t o m _ 7 "   E l e m e n t I d = " 7 2 8 9 3 9 4 6 9 " >   
              < T o o l t i p T e x t   l a n g = " e n - U S " > S p e c i f i e s   a d d i t i o n a l   i n f o r m a t i o n   f r o m   a   s o u r c e   r e c o r d . < / T o o l t i p T e x t >   
          < / T o o l t i p >   
-         < T o o l t i p   c o l u m n = " Q I T e s t _ S o u r c e _ C u s t o m _ 8 "   E l e m e n t I d = " 1 3 7 8 8 5 1 1 6 6 " > +         < T o o l t i p   c o l u m n = " Q l t y I n s p e c t i o n _ S o u r c e _ C u s t o m _ 8 "   E l e m e n t I d = " 3 7 7 5 4 4 7 4 2 " >   
              < T o o l t i p T e x t   l a n g = " e n - U S " > S p e c i f i e s   a d d i t i o n a l   i n f o r m a t i o n   f r o m   a   s o u r c e   r e c o r d . < / T o o l t i p T e x t >   
          < / T o o l t i p >   
-         < T o o l t i p   c o l u m n = " Q I T e s t _ S o u r c e _ C u s t o m _ 9 "   E l e m e n t I d = " 7 4 1 1 5 4 5 4 9 " > +         < T o o l t i p   c o l u m n = " Q l t y I n s p e c t i o n _ S o u r c e _ C u s t o m _ 9 "   E l e m e n t I d = " 2 6 0 1 5 1 8 7 5 " >   
              < T o o l t i p T e x t   l a n g = " e n - U S " > S p e c i f i e s   a d d i t i o n a l   i n f o r m a t i o n   f r o m   a   s o u r c e   r e c o r d . < / T o o l t i p T e x t >   
          < / T o o l t i p >   
-         < T o o l t i p   c o l u m n = " Q I T e s t _ S o u r c e _ C u s t o m _ 1 0 "   E l e m e n t I d = " 1 5 0 3 8 4 3 6 8 5 " > +         < T o o l t i p   c o l u m n = " Q l t y I n s p e c t i o n _ S o u r c e _ C u s t o m _ 1 0 "   E l e m e n t I d = " 1 5 3 7 6 5 2 9 2 5 " >   
              < T o o l t i p T e x t   l a n g = " e n - U S " > S p e c i f i e s   a d d i t i o n a l   i n f o r m a t i o n   f r o m   a   s o u r c e   r e c o r d . < / T o o l t i p T e x t >   
@@ -4642,19 +4642,19 @@
  
          < T o o l t i p   c o l u m n = " F i e l d _ T y p e "   E l e m e n t I d = " 1 3 2 8 1 6 4 0 1 6 " >   
-             < T o o l t i p T e x t   l a n g = " e n - U S " > S p e c i f i e s   t h e   d a t a   t y p e   o f   t h e   v a l u e s   y o u   c a n   e n t e r   o r   s e l e c t   f o r   t h i s   f i e l d .   U s e   D e c i m a l   f o r   n u m e r i c a l   m e a s u r e m e n t s .   U s e   C h o i c e   t o   g i v e   a   l i s t   o f   o p t i o n s   t o   c h o o s e   f r o m .   I f   y o u   w a n t   t o   c h o o s e   o p t i o n s   f r o m   a n   e x i s t i n g   t a b l e ,   u s e   T a b l e   L o o k u p . < / T o o l t i p T e x t > +             < T o o l t i p T e x t   l a n g = " e n - U S " > S p e c i f i e s   t h e   d a t a   t y p e   o f   t h e   v a l u e s   y o u   c a n   e n t e r   o r   s e l e c t   f o r   t h i s   t e s t .   U s e   D e c i m a l   f o r   n u m e r i c a l   m e a s u r e m e n t s .   U s e   C h o i c e   t o   g i v e   a   l i s t   o f   o p t i o n s   t o   c h o o s e   f r o m .   I f   y o u   w a n t   t o   c h o o s e   o p t i o n s   f r o m   a n   e x i s t i n g   t a b l e ,   u s e   T a b l e   L o o k u p . < / T o o l t i p T e x t >   
          < / T o o l t i p >   
-         < T o o l t i p   c o l u m n = " T e s t _ G r a d e "   E l e m e n t I d = " 1 6 7 8 0 2 0 5 0 3 " > - 
-             < T o o l t i p T e x t   l a n g = " e n - U S " > S p e c i f i e s   t h e   g r a d e   i s   a u t o m a t i c a l l y   d e t e r m i n e d   b a s e d   o n   t h e   t e s t   v a l u e   a n d   g r a d e   c o n f i g u r a t i o n . < / T o o l t i p T e x t > +         < T o o l t i p   c o l u m n = " T e s t _ R e s u l t "   E l e m e n t I d = " 1 2 7 1 0 6 2 1 4 1 " > + 
+             < T o o l t i p T e x t   l a n g = " e n - U S " > S p e c i f i e s   t h e   r e s u l t   i s   a u t o m a t i c a l l y   d e t e r m i n e d   b a s e d   o n   t h e   t e s t   v a l u e   a n d   r e s u l t   c o n f i g u r a t i o n . < / T o o l t i p T e x t >   
          < / T o o l t i p >   
      < / T o o l t i p s >   
-     < C u r r e n t T e s t   E l e m e n t T y p e = " D a t a I t e m "   E l e m e n t I d = " 2 2 5 3 9 2 1 0 6 " > +     < C u r r e n t I n s p e c t i o n   E l e m e n t T y p e = " D a t a I t e m "   E l e m e n t I d = " 1 7 4 7 8 9 7 9 7 8 " >   
          < C O A C o n t a c t _ A l l   E l e m e n t T y p e = " C o l u m n "   E l e m e n t I d = " 1 5 9 3 9 3 0 3 4 6 "   D a t a T y p e = " T e x t " > C O A C o n t a c t _ A l l < / C O A C o n t a c t _ A l l >   
@@ -4692,73 +4692,73 @@
  
          < C o m p a n y I n f o r m a t i o n _ R o w 8   E l e m e n t T y p e = " C o l u m n "   E l e m e n t I d = " 3 9 8 9 1 0 6 3 7 "   D a t a T y p e = " T e x t " > C o m p a n y I n f o r m a t i o n _ R o w 8 < / C o m p a n y I n f o r m a t i o n _ R o w 8 >   
-         < Q I T e m p l a t e _ D e s c r i p t i o n   E l e m e n t T y p e = " C o l u m n "   E l e m e n t I d = " 8 1 5 0 5 6 4 0 4 "   D a t a T y p e = " T e x t " > Q I T e m p l a t e _ D e s c r i p t i o n < / Q I T e m p l a t e _ D e s c r i p t i o n > - 
-         < Q I T e s t _ D e s c r i p t i o n   E l e m e n t T y p e = " C o l u m n "   E l e m e n t I d = " 1 1 3 6 4 6 5 5 3 8 "   D a t a T y p e = " T e x t " > Q I T e s t _ D e s c r i p t i o n < / Q I T e s t _ D e s c r i p t i o n > - 
-         < Q I T e s t _ D i r e c t o r _ N a m e   E l e m e n t T y p e = " C o l u m n "   E l e m e n t I d = " 7 6 1 2 9 8 9 8 0 "   D a t a T y p e = " T e x t " > Q I T e s t _ D i r e c t o r _ N a m e < / Q I T e s t _ D i r e c t o r _ N a m e > - 
-         < Q I T e s t _ D i r e c t o r _ T i t l e   E l e m e n t T y p e = " C o l u m n "   E l e m e n t I d = " 1 8 1 8 3 7 2 4 7 7 "   D a t a T y p e = " T e x t " > Q I T e s t _ D i r e c t o r _ T i t l e < / Q I T e s t _ D i r e c t o r _ T i t l e > - 
-         < Q I T e s t _ F i n i s h e d _ B y _ E m a i l   E l e m e n t T y p e = " C o l u m n "   E l e m e n t I d = " 1 9 8 4 6 7 6 7 3 5 "   D a t a T y p e = " T e x t " > Q I T e s t _ F i n i s h e d _ B y _ E m a i l < / Q I T e s t _ F i n i s h e d _ B y _ E m a i l > - 
-         < Q I T e s t _ F i n i s h e d _ B y _ P h o n e   E l e m e n t T y p e = " C o l u m n "   E l e m e n t I d = " 4 1 0 7 2 3 1 0 3 "   D a t a T y p e = " T e x t " > Q I T e s t _ F i n i s h e d _ B y _ P h o n e < / Q I T e s t _ F i n i s h e d _ B y _ P h o n e > - 
-         < Q I T e s t _ F i n i s h e d _ B y _ T i t l e   E l e m e n t T y p e = " C o l u m n "   E l e m e n t I d = " 1 3 1 5 7 3 0 7 1 5 "   D a t a T y p e = " T e x t " > Q I T e s t _ F i n i s h e d _ B y _ T i t l e < / Q I T e s t _ F i n i s h e d _ B y _ T i t l e > - 
-         < Q I T e s t _ F i n i s h e d _ B y _ U s e r N a m e   E l e m e n t T y p e = " C o l u m n "   E l e m e n t I d = " 1 2 1 5 2 0 7 5 3 1 "   D a t a T y p e = " T e x t " > Q I T e s t _ F i n i s h e d _ B y _ U s e r N a m e < / Q I T e s t _ F i n i s h e d _ B y _ U s e r N a m e > - 
-         < Q I T e s t _ F i n i s h e d _ B y _ U s e r _ I D   E l e m e n t T y p e = " C o l u m n "   E l e m e n t I d = " 1 0 8 5 9 8 0 0 0 6 "   D a t a T y p e = " C o d e " > Q I T e s t _ F i n i s h e d _ B y _ U s e r _ I D < / Q I T e s t _ F i n i s h e d _ B y _ U s e r _ I D > - 
-         < Q I T e s t _ F i n i s h e d _ D a t e   E l e m e n t T y p e = " C o l u m n "   E l e m e n t I d = " 1 6 2 5 6 7 4 7 2 5 "   D a t a T y p e = " D a t e T i m e " > Q I T e s t _ F i n i s h e d _ D a t e < / Q I T e s t _ F i n i s h e d _ D a t e > - 
-         < Q I T e s t _ G r a d e _ C o d e   E l e m e n t T y p e = " C o l u m n "   E l e m e n t I d = " 5 9 5 4 2 7 8 3 5 "   D a t a T y p e = " C o d e " > Q I T e s t _ G r a d e _ C o d e < / Q I T e s t _ G r a d e _ C o d e > - 
-         < Q I T e s t _ G r a d e _ D e s c r i p t i o n   E l e m e n t T y p e = " C o l u m n "   E l e m e n t I d = " 6 4 0 1 4 2 6 8 8 "   D a t a T y p e = " T e x t " > Q I T e s t _ G r a d e _ D e s c r i p t i o n < / Q I T e s t _ G r a d e _ D e s c r i p t i o n > - 
-         < Q I T e s t _ N o   E l e m e n t T y p e = " C o l u m n "   E l e m e n t I d = " 1 0 7 6 3 1 2 2 3 7 "   D a t a T y p e = " C o d e " > Q I T e s t _ N o < / Q I T e s t _ N o > - 
-         < Q I T e s t _ R e t e s t N o   E l e m e n t T y p e = " C o l u m n "   E l e m e n t I d = " 1 3 6 2 8 8 4 4 4 4 "   D a t a T y p e = " I n t e g e r " > Q I T e s t _ R e t e s t N o < / Q I T e s t _ R e t e s t N o > - 
-         < Q I T e s t _ S o u r c e _ C u s t o m _ 1   E l e m e n t T y p e = " C o l u m n "   E l e m e n t I d = " 6 5 4 5 1 0 9 1 "   D a t a T y p e = " T e x t " > Q I T e s t _ S o u r c e _ C u s t o m _ 1 < / Q I T e s t _ S o u r c e _ C u s t o m _ 1 > - 
-         < Q I T e s t _ S o u r c e _ C u s t o m _ 1 0   E l e m e n t T y p e = " C o l u m n "   E l e m e n t I d = " 1 5 0 3 8 4 3 6 8 5 "   D a t a T y p e = " D e c i m a l " > Q I T e s t _ S o u r c e _ C u s t o m _ 1 0 < / Q I T e s t _ S o u r c e _ C u s t o m _ 1 0 > - 
-         < Q I T e s t _ S o u r c e _ C u s t o m _ 2   E l e m e n t T y p e = " C o l u m n "   E l e m e n t I d = " 1 8 4 7 6 3 8 7 6 0 "   D a t a T y p e = " T e x t " > Q I T e s t _ S o u r c e _ C u s t o m _ 2 < / Q I T e s t _ S o u r c e _ C u s t o m _ 2 > - 
-         < Q I T e s t _ S o u r c e _ C u s t o m _ 3   E l e m e n t T y p e = " C o l u m n "   E l e m e n t I d = " 1 2 0 9 9 4 2 1 4 3 "   D a t a T y p e = " T e x t " > Q I T e s t _ S o u r c e _ C u s t o m _ 3 < / Q I T e s t _ S o u r c e _ C u s t o m _ 3 > - 
-         < Q I T e s t _ S o u r c e _ C u s t o m _ 4   E l e m e n t T y p e = " C o l u m n "   E l e m e n t I d = " 1 9 7 8 5 4 0 9 4 2 "   D a t a T y p e = " T e x t " > Q I T e s t _ S o u r c e _ C u s t o m _ 4 < / Q I T e s t _ S o u r c e _ C u s t o m _ 4 > - 
-         < Q I T e s t _ S o u r c e _ C u s t o m _ 5   E l e m e n t T y p e = " C o l u m n "   E l e m e n t I d = " 1 6 7 8 7 2 9 7 3 7 "   D a t a T y p e = " T e x t " > Q I T e s t _ S o u r c e _ C u s t o m _ 5 < / Q I T e s t _ S o u r c e _ C u s t o m _ 5 > - 
-         < Q I T e s t _ S o u r c e _ C u s t o m _ 6   E l e m e n t T y p e = " C o l u m n "   E l e m e n t I d = " 7 0 3 1 4 7 7 0 8 "   D a t a T y p e = " T e x t " > Q I T e s t _ S o u r c e _ C u s t o m _ 6 < / Q I T e s t _ S o u r c e _ C u s t o m _ 6 > - 
-         < Q I T e s t _ S o u r c e _ C u s t o m _ 7   E l e m e n t T y p e = " C o l u m n "   E l e m e n t I d = " 1 3 4 0 8 4 4 3 2 5 "   D a t a T y p e = " I n t e g e r " > Q I T e s t _ S o u r c e _ C u s t o m _ 7 < / Q I T e s t _ S o u r c e _ C u s t o m _ 7 > - 
-         < Q I T e s t _ S o u r c e _ C u s t o m _ 8   E l e m e n t T y p e = " C o l u m n "   E l e m e n t I d = " 1 3 7 8 8 5 1 1 6 6 "   D a t a T y p e = " I n t e g e r " > Q I T e s t _ S o u r c e _ C u s t o m _ 8 < / Q I T e s t _ S o u r c e _ C u s t o m _ 8 > - 
-         < Q I T e s t _ S o u r c e _ C u s t o m _ 9   E l e m e n t T y p e = " C o l u m n "   E l e m e n t I d = " 7 4 1 1 5 4 5 4 9 "   D a t a T y p e = " D e c i m a l " > Q I T e s t _ S o u r c e _ C u s t o m _ 9 < / Q I T e s t _ S o u r c e _ C u s t o m _ 9 > - 
-         < Q I T e s t _ S o u r c e _ D o c u m e n t _ N o _   E l e m e n t T y p e = " C o l u m n "   E l e m e n t I d = " 3 5 2 1 6 1 1 6 0 "   D a t a T y p e = " C o d e " > Q I T e s t _ S o u r c e _ D o c u m e n t _ N o _ < / Q I T e s t _ S o u r c e _ D o c u m e n t _ N o _ > - 
-         < Q I T e s t _ S o u r c e _ I t e m _ D e s c r i p t i o n   E l e m e n t T y p e = " C o l u m n "   E l e m e n t I d = " 9 5 4 9 4 5 6 5 0 "   D a t a T y p e = " T e x t " > Q I T e s t _ S o u r c e _ I t e m _ D e s c r i p t i o n < / Q I T e s t _ S o u r c e _ I t e m _ D e s c r i p t i o n > - 
-         < Q I T e s t _ S o u r c e _ I t e m _ D e s c r i p t i o n 2   E l e m e n t T y p e = " C o l u m n "   E l e m e n t I d = " 1 6 5 6 5 9 1 8 0 8 "   D a t a T y p e = " T e x t " > Q I T e s t _ S o u r c e _ I t e m _ D e s c r i p t i o n 2 < / Q I T e s t _ S o u r c e _ I t e m _ D e s c r i p t i o n 2 > - 
-         < Q I T e s t _ S o u r c e _ I t e m _ N o _   E l e m e n t T y p e = " C o l u m n "   E l e m e n t I d = " 1 9 0 7 0 9 9 1 8 2 "   D a t a T y p e = " C o d e " > Q I T e s t _ S o u r c e _ I t e m _ N o _ < / Q I T e s t _ S o u r c e _ I t e m _ N o _ > - 
-         < Q I T e s t _ S o u r c e _ L o t _ N o _   E l e m e n t T y p e = " C o l u m n "   E l e m e n t I d = " 1 9 8 2 8 4 7 1 7 6 "   D a t a T y p e = " C o d e " > Q I T e s t _ S o u r c e _ L o t _ N o _ < / Q I T e s t _ S o u r c e _ L o t _ N o _ > - 
-         < Q I T e s t _ S o u r c e _ S e r i a l _ N o _   E l e m e n t T y p e = " C o l u m n "   E l e m e n t I d = " 1 1 8 2 4 4 1 4 3 9 "   D a t a T y p e = " C o d e " > Q I T e s t _ S o u r c e _ S e r i a l _ N o _ < / Q I T e s t _ S o u r c e _ S e r i a l _ N o _ > - 
-         < Q I T e s t _ S o u r c e _ T a s k _ N o _   E l e m e n t T y p e = " C o l u m n "   E l e m e n t I d = " 1 8 5 8 9 1 4 7 8 2 "   D a t a T y p e = " C o d e " > Q I T e s t _ S o u r c e _ T a s k _ N o _ < / Q I T e s t _ S o u r c e _ T a s k _ N o _ > - 
-         < Q I T e s t _ S o u r c e _ V a r i a n t _ C o d e   E l e m e n t T y p e = " C o l u m n "   E l e m e n t I d = " 9 9 8 9 8 3 9 4 1 "   D a t a T y p e = " C o d e " > Q I T e s t _ S o u r c e _ V a r i a n t _ C o d e < / Q I T e s t _ S o u r c e _ V a r i a n t _ C o d e > - 
-         < Q I T e s t _ S t a t u s   E l e m e n t T y p e = " C o l u m n "   E l e m e n t I d = " 2 1 0 2 3 4 6 9 5 2 "   D a t a T y p e = " E n u m " > Q I T e s t _ S t a t u s < / Q I T e s t _ S t a t u s > - 
-         < C u r r e n t T e s t L i n e   E l e m e n t T y p e = " D a t a I t e m "   E l e m e n t I d = " 7 8 5 1 8 8 8 4 " > +         < Q l t y I n s p e c t i o n T e m p l a t e _ D e s c r i p t i o n   E l e m e n t T y p e = " C o l u m n "   E l e m e n t I d = " 1 6 5 2 0 6 9 5 9 8 "   D a t a T y p e = " T e x t " > Q l t y I n s p e c t i o n T e m p l a t e _ D e s c r i p t i o n < / Q l t y I n s p e c t i o n T e m p l a t e _ D e s c r i p t i o n > + 
+         < Q l t y I n s p e c t i o n _ D e s c r i p t i o n   E l e m e n t T y p e = " C o l u m n "   E l e m e n t I d = " 7 3 9 0 1 9 9 1 0 "   D a t a T y p e = " T e x t " > Q l t y I n s p e c t i o n _ D e s c r i p t i o n < / Q l t y I n s p e c t i o n _ D e s c r i p t i o n > + 
+         < Q l t y I n s p e c t i o n _ D i r e c t o r _ N a m e   E l e m e n t T y p e = " C o l u m n "   E l e m e n t I d = " 1 2 5 9 7 6 1 4 6 0 "   D a t a T y p e = " T e x t " > Q l t y I n s p e c t i o n _ D i r e c t o r _ N a m e < / Q l t y I n s p e c t i o n _ D i r e c t o r _ N a m e > + 
+         < Q l t y I n s p e c t i o n _ D i r e c t o r _ T i t l e   E l e m e n t T y p e = " C o l u m n "   E l e m e n t I d = " 2 6 7 7 1 7 5 2 5 "   D a t a T y p e = " T e x t " > Q l t y I n s p e c t i o n _ D i r e c t o r _ T i t l e < / Q l t y I n s p e c t i o n _ D i r e c t o r _ T i t l e > + 
+         < Q l t y I n s p e c t i o n _ F i n i s h e d _ B y _ E m a i l   E l e m e n t T y p e = " C o l u m n "   E l e m e n t I d = " 1 5 2 1 1 3 4 6 3 1 "   D a t a T y p e = " T e x t " > Q l t y I n s p e c t i o n _ F i n i s h e d _ B y _ E m a i l < / Q l t y I n s p e c t i o n _ F i n i s h e d _ B y _ E m a i l > + 
+         < Q l t y I n s p e c t i o n _ F i n i s h e d _ B y _ P h o n e   E l e m e n t T y p e = " C o l u m n "   E l e m e n t I d = " 3 4 7 5 5 7 6 2 5 "   D a t a T y p e = " T e x t " > Q l t y I n s p e c t i o n _ F i n i s h e d _ B y _ P h o n e < / Q l t y I n s p e c t i o n _ F i n i s h e d _ B y _ P h o n e > + 
+         < Q l t y I n s p e c t i o n _ F i n i s h e d _ B y _ T i t l e   E l e m e n t T y p e = " C o l u m n "   E l e m e n t I d = " 4 6 0 0 4 5 6 8 3 "   D a t a T y p e = " T e x t " > Q l t y I n s p e c t i o n _ F i n i s h e d _ B y _ T i t l e < / Q l t y I n s p e c t i o n _ F i n i s h e d _ B y _ T i t l e > + 
+         < Q l t y I n s p e c t i o n _ F i n i s h e d _ B y _ U s e r N a m e   E l e m e n t T y p e = " C o l u m n "   E l e m e n t I d = " 1 9 5 3 6 1 2 5 3 1 "   D a t a T y p e = " T e x t " > Q l t y I n s p e c t i o n _ F i n i s h e d _ B y _ U s e r N a m e < / Q l t y I n s p e c t i o n _ F i n i s h e d _ B y _ U s e r N a m e > + 
+         < Q l t y I n s p e c t i o n _ F i n i s h e d _ B y _ U s e r _ I D   E l e m e n t T y p e = " C o l u m n "   E l e m e n t I d = " 1 7 5 0 5 1 6 3 3 8 "   D a t a T y p e = " C o d e " > Q l t y I n s p e c t i o n _ F i n i s h e d _ B y _ U s e r _ I D < / Q l t y I n s p e c t i o n _ F i n i s h e d _ B y _ U s e r _ I D > + 
+         < Q l t y I n s p e c t i o n _ F i n i s h e d _ D a t e   E l e m e n t T y p e = " C o l u m n "   E l e m e n t I d = " 1 8 3 4 1 2 2 7 6 5 "   D a t a T y p e = " D a t e T i m e " > Q l t y I n s p e c t i o n _ F i n i s h e d _ D a t e < / Q l t y I n s p e c t i o n _ F i n i s h e d _ D a t e > + 
+         < Q l t y I n s p e c t i o n _ N o   E l e m e n t T y p e = " C o l u m n "   E l e m e n t I d = " 2 1 2 0 6 1 5 7 4 9 "   D a t a T y p e = " C o d e " > Q l t y I n s p e c t i o n _ N o < / Q l t y I n s p e c t i o n _ N o > + 
+         < Q l t y I n s p e c t i o n _ R e i n s p e c t i o n N o   E l e m e n t T y p e = " C o l u m n "   E l e m e n t I d = " 7 5 1 7 3 5 6 "   D a t a T y p e = " I n t e g e r " > Q l t y I n s p e c t i o n _ R e i n s p e c t i o n N o < / Q l t y I n s p e c t i o n _ R e i n s p e c t i o n N o > + 
+         < Q l t y I n s p e c t i o n _ R e s u l t _ C o d e   E l e m e n t T y p e = " C o l u m n "   E l e m e n t I d = " 1 8 0 7 0 7 7 0 6 5 "   D a t a T y p e = " C o d e " > Q l t y I n s p e c t i o n _ R e s u l t _ C o d e < / Q l t y I n s p e c t i o n _ R e s u l t _ C o d e > + 
+         < Q l t y I n s p e c t i o n _ R e s u l t _ D e s c r i p t i o n   E l e m e n t T y p e = " C o l u m n "   E l e m e n t I d = " 8 1 0 5 3 8 1 8 8 "   D a t a T y p e = " T e x t " > Q l t y I n s p e c t i o n _ R e s u l t _ D e s c r i p t i o n < / Q l t y I n s p e c t i o n _ R e s u l t _ D e s c r i p t i o n > + 
+         < Q l t y I n s p e c t i o n _ S o u r c e _ C u s t o m _ 1   E l e m e n t T y p e = " C o l u m n "   E l e m e n t I d = " 5 4 6 4 5 3 7 6 5 "   D a t a T y p e = " T e x t " > Q l t y I n s p e c t i o n _ S o u r c e _ C u s t o m _ 1 < / Q l t y I n s p e c t i o n _ S o u r c e _ C u s t o m _ 1 > + 
+         < Q l t y I n s p e c t i o n _ S o u r c e _ C u s t o m _ 1 0   E l e m e n t T y p e = " C o l u m n "   E l e m e n t I d = " 1 5 3 7 6 5 2 9 2 5 "   D a t a T y p e = " D e c i m a l " > Q l t y I n s p e c t i o n _ S o u r c e _ C u s t o m _ 1 0 < / Q l t y I n s p e c t i o n _ S o u r c e _ C u s t o m _ 1 0 > + 
+         < Q l t y I n s p e c t i o n _ S o u r c e _ C u s t o m _ 2   E l e m e n t T y p e = " C o l u m n "   E l e m e n t I d = " 1 8 3 5 4 2 3 6 8 0 "   D a t a T y p e = " T e x t " > Q l t y I n s p e c t i o n _ S o u r c e _ C u s t o m _ 2 < / Q l t y I n s p e c t i o n _ S o u r c e _ C u s t o m _ 2 > + 
+         < Q l t y I n s p e c t i o n _ S o u r c e _ C u s t o m _ 3   E l e m e n t T y p e = " C o l u m n "   E l e m e n t I d = " 1 8 2 1 8 4 6 9 9 9 "   D a t a T y p e = " T e x t " > Q l t y I n s p e c t i o n _ S o u r c e _ C u s t o m _ 3 < / Q l t y I n s p e c t i o n _ S o u r c e _ C u s t o m _ 3 > + 
+         < Q l t y I n s p e c t i o n _ S o u r c e _ C u s t o m _ 4   E l e m e n t T y p e = " C o l u m n "   E l e m e n t I d = " 1 3 6 6 6 3 6 0 8 6 "   D a t a T y p e = " T e x t " > Q l t y I n s p e c t i o n _ S o u r c e _ C u s t o m _ 4 < / Q l t y I n s p e c t i o n _ S o u r c e _ C u s t o m _ 4 > + 
+         < Q l t y I n s p e c t i o n _ S o u r c e _ C u s t o m _ 5   E l e m e n t T y p e = " C o l u m n "   E l e m e n t I d = " 2 0 0 4 3 3 2 7 0 3 "   D a t a T y p e = " T e x t " > Q l t y I n s p e c t i o n _ S o u r c e _ C u s t o m _ 5 < / Q l t y I n s p e c t i o n _ S o u r c e _ C u s t o m _ 5 > + 
+         < Q l t y I n s p e c t i o n _ S o u r c e _ C u s t o m _ 6   E l e m e n t T y p e = " C o l u m n "   E l e m e n t I d = " 9 1 2 4 2 8 5 2 "   D a t a T y p e = " T e x t " > Q l t y I n s p e c t i o n _ S o u r c e _ C u s t o m _ 6 < / Q l t y I n s p e c t i o n _ S o u r c e _ C u s t o m _ 6 > + 
+         < Q l t y I n s p e c t i o n _ S o u r c e _ C u s t o m _ 7   E l e m e n t T y p e = " C o l u m n "   E l e m e n t I d = " 7 2 8 9 3 9 4 6 9 "   D a t a T y p e = " I n t e g e r " > Q l t y I n s p e c t i o n _ S o u r c e _ C u s t o m _ 7 < / Q l t y I n s p e c t i o n _ S o u r c e _ C u s t o m _ 7 > + 
+         < Q l t y I n s p e c t i o n _ S o u r c e _ C u s t o m _ 8   E l e m e n t T y p e = " C o l u m n "   E l e m e n t I d = " 3 7 7 5 4 4 7 4 2 "   D a t a T y p e = " I n t e g e r " > Q l t y I n s p e c t i o n _ S o u r c e _ C u s t o m _ 8 < / Q l t y I n s p e c t i o n _ S o u r c e _ C u s t o m _ 8 > + 
+         < Q l t y I n s p e c t i o n _ S o u r c e _ C u s t o m _ 9   E l e m e n t T y p e = " C o l u m n "   E l e m e n t I d = " 2 6 0 1 5 1 8 7 5 "   D a t a T y p e = " D e c i m a l " > Q l t y I n s p e c t i o n _ S o u r c e _ C u s t o m _ 9 < / Q l t y I n s p e c t i o n _ S o u r c e _ C u s t o m _ 9 > + 
+         < Q l t y I n s p e c t i o n _ S o u r c e _ D o c u m e n t _ N o _   E l e m e n t T y p e = " C o l u m n "   E l e m e n t I d = " 1 6 7 5 9 1 6 2 8 8 "   D a t a T y p e = " C o d e " > Q l t y I n s p e c t i o n _ S o u r c e _ D o c u m e n t _ N o _ < / Q l t y I n s p e c t i o n _ S o u r c e _ D o c u m e n t _ N o _ > + 
+         < Q l t y I n s p e c t i o n _ S o u r c e _ I t e m _ D e s c r i p t i o n   E l e m e n t T y p e = " C o l u m n "   E l e m e n t I d = " 6 4 6 8 9 0 6 3 0 "   D a t a T y p e = " T e x t " > Q l t y I n s p e c t i o n _ S o u r c e _ I t e m _ D e s c r i p t i o n < / Q l t y I n s p e c t i o n _ S o u r c e _ I t e m _ D e s c r i p t i o n > + 
+         < Q l t y I n s p e c t i o n _ S o u r c e _ I t e m _ D e s c r i p t i o n 2   E l e m e n t T y p e = " C o l u m n "   E l e m e n t I d = " 1 2 7 9 3 6 9 3 5 2 "   D a t a T y p e = " T e x t " > Q l t y I n s p e c t i o n _ S o u r c e _ I t e m _ D e s c r i p t i o n 2 < / Q l t y I n s p e c t i o n _ S o u r c e _ I t e m _ D e s c r i p t i o n 2 > + 
+         < Q l t y I n s p e c t i o n _ S o u r c e _ I t e m _ N o _   E l e m e n t T y p e = " C o l u m n "   E l e m e n t I d = " 1 2 6 8 0 5 0 5 1 8 "   D a t a T y p e = " C o d e " > Q l t y I n s p e c t i o n _ S o u r c e _ I t e m _ N o _ < / Q l t y I n s p e c t i o n _ S o u r c e _ I t e m _ N o _ > + 
+         < Q l t y I n s p e c t i o n _ S o u r c e _ L o t _ N o _   E l e m e n t T y p e = " C o l u m n "   E l e m e n t I d = " 1 1 2 3 5 5 1 3 1 2 "   D a t a T y p e = " C o d e " > Q l t y I n s p e c t i o n _ S o u r c e _ L o t _ N o _ < / Q l t y I n s p e c t i o n _ S o u r c e _ L o t _ N o _ > + 
+         < Q l t y I n s p e c t i o n _ S o u r c e _ S e r i a l _ N o _   E l e m e n t T y p e = " C o l u m n "   E l e m e n t I d = " 1 5 2 0 5 9 1 4 4 7 "   D a t a T y p e = " C o d e " > Q l t y I n s p e c t i o n _ S o u r c e _ S e r i a l _ N o _ < / Q l t y I n s p e c t i o n _ S o u r c e _ S e r i a l _ N o _ > + 
+         < Q l t y I n s p e c t i o n _ S o u r c e _ T a s k _ N o _   E l e m e n t T y p e = " C o l u m n "   E l e m e n t I d = " 3 8 4 6 4 4 1 8 2 "   D a t a T y p e = " C o d e " > Q l t y I n s p e c t i o n _ S o u r c e _ T a s k _ N o _ < / Q l t y I n s p e c t i o n _ S o u r c e _ T a s k _ N o _ > + 
+         < Q l t y I n s p e c t i o n _ S o u r c e _ V a r i a n t _ C o d e   E l e m e n t T y p e = " C o l u m n "   E l e m e n t I d = " 1 6 0 8 4 0 3 8 2 1 "   D a t a T y p e = " C o d e " > Q l t y I n s p e c t i o n _ S o u r c e _ V a r i a n t _ C o d e < / Q l t y I n s p e c t i o n _ S o u r c e _ V a r i a n t _ C o d e > + 
+         < Q l t y I n s p e c t i o n _ S t a t u s   E l e m e n t T y p e = " C o l u m n "   E l e m e n t I d = " 8 5 1 7 5 2 7 6 8 "   D a t a T y p e = " E n u m " > Q l t y I n s p e c t i o n _ S t a t u s < / Q l t y I n s p e c t i o n _ S t a t u s > + 
+         < C u r r e n t I n s p e c t i o n L i n e   E l e m e n t T y p e = " D a t a I t e m "   E l e m e n t I d = " 1 1 9 3 2 1 9 5 9 6 " >   
              < F i e l d _ C o d e   E l e m e n t T y p e = " C o l u m n "   E l e m e n t I d = " 1 3 2 7 2 5 5 7 3 "   D a t a T y p e = " C o d e " > F i e l d _ C o d e < / F i e l d _ C o d e >   
@@ -4800,80 +4800,82 @@
  
              < N u m e r i c _ V a l u e   E l e m e n t T y p e = " C o l u m n "   E l e m e n t I d = " 4 6 0 4 1 2 6 4 6 "   D a t a T y p e = " D e c i m a l " > N u m e r i c _ V a l u e < / N u m e r i c _ V a l u e >   
-             < P r o m p t e d G r a d e C a p t i o n _ 1   E l e m e n t T y p e = " C o l u m n "   E l e m e n t I d = " 6 8 4 7 5 0 8 3 "   D a t a T y p e = " T e x t " > P r o m p t e d G r a d e C a p t i o n _ 1 < / P r o m p t e d G r a d e C a p t i o n _ 1 > - 
-             < P r o m p t e d G r a d e C a p t i o n _ 1 0   E l e m e n t T y p e = " C o l u m n "   E l e m e n t I d = " 1 8 8 0 4 4 9 8 0 5 "   D a t a T y p e = " T e x t " > P r o m p t e d G r a d e C a p t i o n _ 1 0 < / P r o m p t e d G r a d e C a p t i o n _ 1 0 > - 
-             < P r o m p t e d G r a d e C a p t i o n _ 2   E l e m e n t T y p e = " C o l u m n "   E l e m e n t I d = " 5 6 9 2 2 1 5 3 4 "   D a t a T y p e = " T e x t " > P r o m p t e d G r a d e C a p t i o n _ 2 < / P r o m p t e d G r a d e C a p t i o n _ 2 > - 
-             < P r o m p t e d G r a d e C a p t i o n _ 3   E l e m e n t T y p e = " C o l u m n "   E l e m e n t I d = " 1 2 0 6 9 1 8 1 5 1 "   D a t a T y p e = " T e x t " > P r o m p t e d G r a d e C a p t i o n _ 3 < / P r o m p t e d G r a d e C a p t i o n _ 3 > - 
-             < P r o m p t e d G r a d e C a p t i o n _ 4   E l e m e n t T y p e = " C o l u m n "   E l e m e n t I d = " 1 0 3 8 0 0 9 1 2 8 "   D a t a T y p e = " T e x t " > P r o m p t e d G r a d e C a p t i o n _ 4 < / P r o m p t e d G r a d e C a p t i o n _ 4 > - 
-             < P r o m p t e d G r a d e C a p t i o n _ 5   E l e m e n t T y p e = " C o l u m n "   E l e m e n t I d = " 1 6 7 5 7 0 5 7 4 5 "   D a t a T y p e = " T e x t " > P r o m p t e d G r a d e C a p t i o n _ 5 < / P r o m p t e d G r a d e C a p t i o n _ 5 > - 
-             < P r o m p t e d G r a d e C a p t i o n _ 6   E l e m e n t T y p e = " C o l u m n "   E l e m e n t I d = " 1 9 8 1 5 6 4 9 3 4 "   D a t a T y p e = " T e x t " > P r o m p t e d G r a d e C a p t i o n _ 6 < / P r o m p t e d G r a d e C a p t i o n _ 6 > - 
-             < P r o m p t e d G r a d e C a p t i o n _ 7   E l e m e n t T y p e = " C o l u m n "   E l e m e n t I d = " 1 3 4 3 8 6 8 3 1 7 "   D a t a T y p e = " T e x t " > P r o m p t e d G r a d e C a p t i o n _ 7 < / P r o m p t e d G r a d e C a p t i o n _ 7 > - 
-             < P r o m p t e d G r a d e C a p t i o n _ 8   E l e m e n t T y p e = " C o l u m n "   E l e m e n t I d = " 1 5 1 2 7 7 7 3 4 0 "   D a t a T y p e = " T e x t " > P r o m p t e d G r a d e C a p t i o n _ 8 < / P r o m p t e d G r a d e C a p t i o n _ 8 > - 
-             < P r o m p t e d G r a d e C a p t i o n _ 9   E l e m e n t T y p e = " C o l u m n "   E l e m e n t I d = " 8 7 5 0 8 0 7 2 3 "   D a t a T y p e = " T e x t " > P r o m p t e d G r a d e C a p t i o n _ 9 < / P r o m p t e d G r a d e C a p t i o n _ 9 > - 
-             < P r o m p t e d G r a d e C o n d i t i o n D e s c r i p t i o n _ 1   E l e m e n t T y p e = " C o l u m n "   E l e m e n t I d = " 2 0 3 0 0 6 5 4 5 0 "   D a t a T y p e = " T e x t " > P r o m p t e d G r a d e C o n d i t i o n D e s c r i p t i o n _ 1 < / P r o m p t e d G r a d e C o n d i t i o n D e s c r i p t i o n _ 1 > - 
-             < P r o m p t e d G r a d e C o n d i t i o n D e s c r i p t i o n _ 1 0   E l e m e n t T y p e = " C o l u m n "   E l e m e n t I d = " 1 4 2 3 5 8 0 5 8 6 "   D a t a T y p e = " T e x t " > P r o m p t e d G r a d e C o n d i t i o n D e s c r i p t i o n _ 1 0 < / P r o m p t e d G r a d e C o n d i t i o n D e s c r i p t i o n _ 1 0 > - 
-             < P r o m p t e d G r a d e C o n d i t i o n D e s c r i p t i o n _ 2   E l e m e n t T y p e = " C o l u m n "   E l e m e n t I d = " 1 6 2 7 2 0 5 2 2 9 "   D a t a T y p e = " T e x t " > P r o m p t e d G r a d e C o n d i t i o n D e s c r i p t i o n _ 2 < / P r o m p t e d G r a d e C o n d i t i o n D e s c r i p t i o n _ 2 > - 
-             < P r o m p t e d G r a d e C o n d i t i o n D e s c r i p t i o n _ 3   E l e m e n t T y p e = " C o l u m n "   E l e m e n t I d = " 9 8 9 5 0 8 6 1 2 "   D a t a T y p e = " T e x t " > P r o m p t e d G r a d e C o n d i t i o n D e s c r i p t i o n _ 3 < / P r o m p t e d G r a d e C o n d i t i o n D e s c r i p t i o n _ 3 > - 
-             < P r o m p t e d G r a d e C o n d i t i o n D e s c r i p t i o n _ 4   E l e m e n t T y p e = " C o l u m n "   E l e m e n t I d = " 3 5 1 8 1 1 9 9 5 "   D a t a T y p e = " T e x t " > P r o m p t e d G r a d e C o n d i t i o n D e s c r i p t i o n _ 4 < / P r o m p t e d G r a d e C o n d i t i o n D e s c r i p t i o n _ 4 > - 
-             < P r o m p t e d G r a d e C o n d i t i o n D e s c r i p t i o n _ 5   E l e m e n t T y p e = " C o l u m n "   E l e m e n t I d = " 2 8 5 8 8 4 6 2 2 "   D a t a T y p e = " T e x t " > P r o m p t e d G r a d e C o n d i t i o n D e s c r i p t i o n _ 5 < / P r o m p t e d G r a d e C o n d i t i o n D e s c r i p t i o n _ 5 > - 
-             < P r o m p t e d G r a d e C o n d i t i o n D e s c r i p t i o n _ 6   E l e m e n t T y p e = " C o l u m n "   E l e m e n t I d = " 9 2 3 5 8 1 2 3 9 "   D a t a T y p e = " T e x t " > P r o m p t e d G r a d e C o n d i t i o n D e s c r i p t i o n _ 6 < / P r o m p t e d G r a d e C o n d i t i o n D e s c r i p t i o n _ 6 > - 
-             < P r o m p t e d G r a d e C o n d i t i o n D e s c r i p t i o n _ 7   E l e m e n t T y p e = " C o l u m n "   E l e m e n t I d = " 1 5 6 1 2 7 7 8 5 6 "   D a t a T y p e = " T e x t " > P r o m p t e d G r a d e C o n d i t i o n D e s c r i p t i o n _ 7 < / P r o m p t e d G r a d e C o n d i t i o n D e s c r i p t i o n _ 7 > - 
-             < P r o m p t e d G r a d e C o n d i t i o n D e s c r i p t i o n _ 8   E l e m e n t T y p e = " C o l u m n "   E l e m e n t I d = " 5 8 5 7 6 3 1 9 3 "   D a t a T y p e = " T e x t " > P r o m p t e d G r a d e C o n d i t i o n D e s c r i p t i o n _ 8 < / P r o m p t e d G r a d e C o n d i t i o n D e s c r i p t i o n _ 8 > - 
-             < P r o m p t e d G r a d e C o n d i t i o n D e s c r i p t i o n _ 9   E l e m e n t T y p e = " C o l u m n "   E l e m e n t I d = " 1 2 2 3 4 5 9 8 1 0 "   D a t a T y p e = " T e x t " > P r o m p t e d G r a d e C o n d i t i o n D e s c r i p t i o n _ 9 < / P r o m p t e d G r a d e C o n d i t i o n D e s c r i p t i o n _ 9 > - 
-             < P r o m p t e d G r a d e V i s i b l e _ 1   E l e m e n t T y p e = " C o l u m n "   E l e m e n t I d = " 9 8 9 3 4 0 6 9 9 "   D a t a T y p e = " B o o l e a n " > P r o m p t e d G r a d e V i s i b l e _ 1 < / P r o m p t e d G r a d e V i s i b l e _ 1 > - 
-             < P r o m p t e d G r a d e V i s i b l e _ 1 0   E l e m e n t T y p e = " C o l u m n "   E l e m e n t I d = " 4 5 8 8 3 8 9 4 7 "   D a t a T y p e = " B o o l e a n " > P r o m p t e d G r a d e V i s i b l e _ 1 0 < / P r o m p t e d G r a d e V i s i b l e _ 1 0 > - 
-             < P r o m p t e d G r a d e V i s i b l e _ 2   E l e m e n t T y p e = " C o l u m n "   E l e m e n t I d = " 3 5 1 6 4 4 0 8 2 "   D a t a T y p e = " B o o l e a n " > P r o m p t e d G r a d e V i s i b l e _ 2 < / P r o m p t e d G r a d e V i s i b l e _ 2 > - 
-             < P r o m p t e d G r a d e V i s i b l e _ 3   E l e m e n t T y p e = " C o l u m n "   E l e m e n t I d = " 2 8 6 0 5 2 5 3 5 "   D a t a T y p e = " B o o l e a n " > P r o m p t e d G r a d e V i s i b l e _ 3 < / P r o m p t e d G r a d e V i s i b l e _ 3 > - 
-             < P r o m p t e d G r a d e V i s i b l e _ 4   E l e m e n t T y p e = " C o l u m n "   E l e m e n t I d = " 1 1 7 1 4 3 5 1 2 "   D a t a T y p e = " B o o l e a n " > P r o m p t e d G r a d e V i s i b l e _ 4 < / P r o m p t e d G r a d e V i s i b l e _ 4 > - 
-             < P r o m p t e d G r a d e V i s i b l e _ 5   E l e m e n t T y p e = " C o l u m n "   E l e m e n t I d = " 7 5 4 8 4 0 1 2 9 "   D a t a T y p e = " B o o l e a n " > P r o m p t e d G r a d e V i s i b l e _ 5 < / P r o m p t e d G r a d e V i s i b l e _ 5 > - 
-             < P r o m p t e d G r a d e V i s i b l e _ 6   E l e m e n t T y p e = " C o l u m n "   E l e m e n t I d = " 1 3 9 2 5 3 6 7 4 6 "   D a t a T y p e = " B o o l e a n " > P r o m p t e d G r a d e V i s i b l e _ 6 < / P r o m p t e d G r a d e V i s i b l e _ 6 > - 
-             < P r o m p t e d G r a d e V i s i b l e _ 7   E l e m e n t T y p e = " C o l u m n "   E l e m e n t I d = " 2 0 3 0 2 3 3 3 6 3 "   D a t a T y p e = " B o o l e a n " > P r o m p t e d G r a d e V i s i b l e _ 7 < / P r o m p t e d G r a d e V i s i b l e _ 7 > - 
-             < P r o m p t e d G r a d e V i s i b l e _ 8   E l e m e n t T y p e = " C o l u m n "   E l e m e n t I d = " 1 8 6 1 3 2 4 3 4 0 "   D a t a T y p e = " B o o l e a n " > P r o m p t e d G r a d e V i s i b l e _ 8 < / P r o m p t e d G r a d e V i s i b l e _ 8 > - 
-             < P r o m p t e d G r a d e V i s i b l e _ 9   E l e m e n t T y p e = " C o l u m n "   E l e m e n t I d = " 1 7 9 5 9 4 6 3 3 9 "   D a t a T y p e = " B o o l e a n " > P r o m p t e d G r a d e V i s i b l e _ 9 < / P r o m p t e d G r a d e V i s i b l e _ 9 > - 
-             < T e s t _ G r a d e   E l e m e n t T y p e = " C o l u m n "   E l e m e n t I d = " 1 6 7 8 0 2 0 5 0 3 "   D a t a T y p e = " C o d e " > T e s t _ G r a d e < / T e s t _ G r a d e > - 
-             < T e s t _ G r a d e D e s c r i p t i o n   E l e m e n t T y p e = " C o l u m n "   E l e m e n t I d = " 1 2 6 2 6 4 0 3 4 3 "   D a t a T y p e = " T e x t " > T e s t _ G r a d e D e s c r i p t i o n < / T e s t _ G r a d e D e s c r i p t i o n > +             < P r o m p t e d R e s u l t C a p t i o n _ 1   E l e m e n t T y p e = " C o l u m n "   E l e m e n t I d = " 1 5 4 8 2 0 5 1 6 9 "   D a t a T y p e = " T e x t " > P r o m p t e d R e s u l t C a p t i o n _ 1 < / P r o m p t e d R e s u l t C a p t i o n _ 1 > + 
+             < P r o m p t e d R e s u l t C a p t i o n _ 1 0   E l e m e n t T y p e = " C o l u m n "   E l e m e n t I d = " 6 6 5 1 3 7 3 2 1 "   D a t a T y p e = " T e x t " > P r o m p t e d R e s u l t C a p t i o n _ 1 0 < / P r o m p t e d R e s u l t C a p t i o n _ 1 0 > + 
+             < P r o m p t e d R e s u l t C a p t i o n _ 2   E l e m e n t T y p e = " C o l u m n "   E l e m e n t I d = " 2 1 0 9 0 6 5 5 1 0 "   D a t a T y p e = " T e x t " > P r o m p t e d R e s u l t C a p t i o n _ 2 < / P r o m p t e d R e s u l t C a p t i o n _ 2 > + 
+             < P r o m p t e d R e s u l t C a p t i o n _ 3   E l e m e n t T y p e = " C o l u m n "   E l e m e n t I d = " 1 4 7 1 3 6 8 8 9 3 "   D a t a T y p e = " T e x t " > P r o m p t e d R e s u l t C a p t i o n _ 3 < / P r o m p t e d R e s u l t C a p t i o n _ 3 > + 
+             < P r o m p t e d R e s u l t C a p t i o n _ 4   E l e m e n t T y p e = " C o l u m n "   E l e m e n t I d = " 8 3 3 6 7 2 2 7 6 "   D a t a T y p e = " T e x t " > P r o m p t e d R e s u l t C a p t i o n _ 4 < / P r o m p t e d R e s u l t C a p t i o n _ 4 > + 
+             < P r o m p t e d R e s u l t C a p t i o n _ 5   E l e m e n t T y p e = " C o l u m n "   E l e m e n t I d = " 1 9 5 9 7 5 6 5 9 "   D a t a T y p e = " T e x t " > P r o m p t e d R e s u l t C a p t i o n _ 5 < / P r o m p t e d R e s u l t C a p t i o n _ 5 > + 
+             < P r o m p t e d R e s u l t C a p t i o n _ 6   E l e m e n t T y p e = " C o l u m n "   E l e m e n t I d = " 4 4 1 7 2 0 9 5 8 "   D a t a T y p e = " T e x t " > P r o m p t e d R e s u l t C a p t i o n _ 6 < / P r o m p t e d R e s u l t C a p t i o n _ 6 > + 
+             < P r o m p t e d R e s u l t C a p t i o n _ 7   E l e m e n t T y p e = " C o l u m n "   E l e m e n t I d = " 1 0 7 9 4 1 7 5 7 5 "   D a t a T y p e = " T e x t " > P r o m p t e d R e s u l t C a p t i o n _ 7 < / P r o m p t e d R e s u l t C a p t i o n _ 7 > + 
+             < P r o m p t e d R e s u l t C a p t i o n _ 8   E l e m e n t T y p e = " C o l u m n "   E l e m e n t I d = " 1 0 3 9 0 2 9 1 2 "   D a t a T y p e = " T e x t " > P r o m p t e d R e s u l t C a p t i o n _ 8 < / P r o m p t e d R e s u l t C a p t i o n _ 8 > + 
+             < P r o m p t e d R e s u l t C a p t i o n _ 9   E l e m e n t T y p e = " C o l u m n "   E l e m e n t I d = " 7 4 1 5 9 9 5 2 9 "   D a t a T y p e = " T e x t " > P r o m p t e d R e s u l t C a p t i o n _ 9 < / P r o m p t e d R e s u l t C a p t i o n _ 9 > + 
+             < P r o m p t e d R e s u l t C o n d i t i o n D e s c r i p t i o n _ 1   E l e m e n t T y p e = " C o l u m n "   E l e m e n t I d = " 1 7 7 6 7 4 4 4 3 4 "   D a t a T y p e = " T e x t " > P r o m p t e d R e s u l t C o n d i t i o n D e s c r i p t i o n _ 1 < / P r o m p t e d R e s u l t C o n d i t i o n D e s c r i p t i o n _ 1 > + 
+             < P r o m p t e d R e s u l t C o n d i t i o n D e s c r i p t i o n _ 1 0   E l e m e n t T y p e = " C o l u m n "   E l e m e n t I d = " 1 0 2 8 7 8 8 8 8 2 "   D a t a T y p e = " T e x t " > P r o m p t e d R e s u l t C o n d i t i o n D e s c r i p t i o n _ 1 0 < / P r o m p t e d R e s u l t C o n d i t i o n D e s c r i p t i o n _ 1 0 > + 
+             < P r o m p t e d R e s u l t C o n d i t i o n D e s c r i p t i o n _ 2   E l e m e n t T y p e = " C o l u m n "   E l e m e n t I d = " 1 1 3 9 0 4 7 8 1 7 "   D a t a T y p e = " T e x t " > P r o m p t e d R e s u l t C o n d i t i o n D e s c r i p t i o n _ 2 < / P r o m p t e d R e s u l t C o n d i t i o n D e s c r i p t i o n _ 2 > + 
+             < P r o m p t e d R e s u l t C o n d i t i o n D e s c r i p t i o n _ 3   E l e m e n t T y p e = " C o l u m n "   E l e m e n t I d = " 5 0 1 3 5 1 2 0 0 "   D a t a T y p e = " T e x t " > P r o m p t e d R e s u l t C o n d i t i o n D e s c r i p t i o n _ 3 < / P r o m p t e d R e s u l t C o n d i t i o n D e s c r i p t i o n _ 3 > + 
+             < P r o m p t e d R e s u l t C o n d i t i o n D e s c r i p t i o n _ 4   E l e m e n t T y p e = " C o l u m n "   E l e m e n t I d = " 6 7 0 2 6 0 2 2 3 "   D a t a T y p e = " T e x t " > P r o m p t e d R e s u l t C o n d i t i o n D e s c r i p t i o n _ 4 < / P r o m p t e d R e s u l t C o n d i t i o n D e s c r i p t i o n _ 4 > + 
+             < P r o m p t e d R e s u l t C o n d i t i o n D e s c r i p t i o n _ 5   E l e m e n t T y p e = " C o l u m n "   E l e m e n t I d = " 3 2 5 6 3 6 0 6 "   D a t a T y p e = " T e x t " > P r o m p t e d R e s u l t C o n d i t i o n D e s c r i p t i o n _ 5 < / P r o m p t e d R e s u l t C o n d i t i o n D e s c r i p t i o n _ 5 > + 
+             < P r o m p t e d R e s u l t C o n d i t i o n D e s c r i p t i o n _ 6   E l e m e n t T y p e = " C o l u m n "   E l e m e n t I d = " 6 0 5 1 3 3 0 1 1 "   D a t a T y p e = " T e x t " > P r o m p t e d R e s u l t C o n d i t i o n D e s c r i p t i o n _ 6 < / P r o m p t e d R e s u l t C o n d i t i o n D e s c r i p t i o n _ 6 > + 
+             < P r o m p t e d R e s u l t C o n d i t i o n D e s c r i p t i o n _ 7   E l e m e n t T y p e = " C o l u m n "   E l e m e n t I d = " 1 2 4 2 8 2 9 6 2 8 "   D a t a T y p e = " T e x t " > P r o m p t e d R e s u l t C o n d i t i o n D e s c r i p t i o n _ 7 < / P r o m p t e d R e s u l t C o n d i t i o n D e s c r i p t i o n _ 7 > + 
+             < P r o m p t e d R e s u l t C o n d i t i o n D e s c r i p t i o n _ 8   E l e m e n t T y p e = " C o l u m n "   E l e m e n t I d = " 1 0 7 3 9 2 0 6 0 5 "   D a t a T y p e = " T e x t " > P r o m p t e d R e s u l t C o n d i t i o n D e s c r i p t i o n _ 8 < / P r o m p t e d R e s u l t C o n d i t i o n D e s c r i p t i o n _ 8 > + 
+             < P r o m p t e d R e s u l t C o n d i t i o n D e s c r i p t i o n _ 9   E l e m e n t T y p e = " C o l u m n "   E l e m e n t I d = " 1 7 1 1 6 1 7 2 2 2 "   D a t a T y p e = " T e x t " > P r o m p t e d R e s u l t C o n d i t i o n D e s c r i p t i o n _ 9 < / P r o m p t e d R e s u l t C o n d i t i o n D e s c r i p t i o n _ 9 > + 
+             < P r o m p t e d R e s u l t V i s i b l e _ 1   E l e m e n t T y p e = " C o l u m n "   E l e m e n t I d = " 1 3 9 9 7 0 4 4 1 7 "   D a t a T y p e = " B o o l e a n " > P r o m p t e d R e s u l t V i s i b l e _ 1 < / P r o m p t e d R e s u l t V i s i b l e _ 1 > + 
+             < P r o m p t e d R e s u l t V i s i b l e _ 1 0   E l e m e n t T y p e = " C o l u m n "   E l e m e n t I d = " 6 6 3 6 8 2 6 1 7 "   D a t a T y p e = " B o o l e a n " > P r o m p t e d R e s u l t V i s i b l e _ 1 0 < / P r o m p t e d R e s u l t V i s i b l e _ 1 0 > + 
+             < P r o m p t e d R e s u l t V i s i b l e _ 2   E l e m e n t T y p e = " C o l u m n "   E l e m e n t I d = " 2 0 3 7 4 0 1 0 3 4 "   D a t a T y p e = " B o o l e a n " > P r o m p t e d R e s u l t V i s i b l e _ 2 < / P r o m p t e d R e s u l t V i s i b l e _ 2 > + 
+             < P r o m p t e d R e s u l t V i s i b l e _ 3   E l e m e n t T y p e = " C o l u m n "   E l e m e n t I d = " 1 6 1 9 8 6 9 6 4 5 "   D a t a T y p e = " B o o l e a n " > P r o m p t e d R e s u l t V i s i b l e _ 3 < / P r o m p t e d R e s u l t V i s i b l e _ 3 > + 
+             < P r o m p t e d R e s u l t V i s i b l e _ 4   E l e m e n t T y p e = " C o l u m n "   E l e m e n t I d = " 9 8 2 1 7 3 0 2 8 "   D a t a T y p e = " B o o l e a n " > P r o m p t e d R e s u l t V i s i b l e _ 4 < / P r o m p t e d R e s u l t V i s i b l e _ 4 > + 
+             < P r o m p t e d R e s u l t V i s i b l e _ 5   E l e m e n t T y p e = " C o l u m n "   E l e m e n t I d = " 3 4 4 4 7 6 4 1 1 "   D a t a T y p e = " B o o l e a n " > P r o m p t e d R e s u l t V i s i b l e _ 5 < / P r o m p t e d R e s u l t V i s i b l e _ 5 > + 
+             < P r o m p t e d R e s u l t V i s i b l e _ 6   E l e m e n t T y p e = " C o l u m n "   E l e m e n t I d = " 2 9 3 2 2 0 2 0 6 "   D a t a T y p e = " B o o l e a n " > P r o m p t e d R e s u l t V i s i b l e _ 6 < / P r o m p t e d R e s u l t V i s i b l e _ 6 > + 
+             < P r o m p t e d R e s u l t V i s i b l e _ 7   E l e m e n t T y p e = " C o l u m n "   E l e m e n t I d = " 9 3 0 9 1 6 8 2 3 "   D a t a T y p e = " B o o l e a n " > P r o m p t e d R e s u l t V i s i b l e _ 7 < / P r o m p t e d R e s u l t V i s i b l e _ 7 > + 
+             < P r o m p t e d R e s u l t V i s i b l e _ 8   E l e m e n t T y p e = " C o l u m n "   E l e m e n t I d = " 4 4 5 9 7 8 4 0 "   D a t a T y p e = " B o o l e a n " > P r o m p t e d R e s u l t V i s i b l e _ 8 < / P r o m p t e d R e s u l t V i s i b l e _ 8 > + 
+             < P r o m p t e d R e s u l t V i s i b l e _ 9   E l e m e n t T y p e = " C o l u m n "   E l e m e n t I d = " 5 9 3 0 9 8 7 7 7 "   D a t a T y p e = " B o o l e a n " > P r o m p t e d R e s u l t V i s i b l e _ 9 < / P r o m p t e d R e s u l t V i s i b l e _ 9 > + 
+             < T e s t _ R e s u l t   E l e m e n t T y p e = " C o l u m n "   E l e m e n t I d = " 1 2 7 1 0 6 2 1 4 1 "   D a t a T y p e = " C o d e " > T e s t _ R e s u l t < / T e s t _ R e s u l t > + 
+             < T e s t _ R e s u l t D e s c r i p t i o n   E l e m e n t T y p e = " C o l u m n "   E l e m e n t I d = " 1 9 4 3 4 5 8 6 8 5 "   D a t a T y p e = " T e x t " > T e s t _ R e s u l t D e s c r i p t i o n < / T e s t _ R e s u l t D e s c r i p t i o n >   
              < T e s t _ V a l u e   E l e m e n t T y p e = " C o l u m n "   E l e m e n t I d = " 8 1 3 5 6 4 5 2 1 "   D a t a T y p e = " T e x t " > T e s t _ V a l u e < / T e s t _ V a l u e >   
-         < / C u r r e n t T e s t L i n e > - 
-     < / C u r r e n t T e s t > +         < / C u r r e n t I n s p e c t i o n L i n e > + 
+     < / C u r r e n t I n s p e c t i o n >   
  < / N a v W o r d R e p o r t X m l P a r t > 
 </file>
 
-<file path=customXml/item2.xml>��< ? x m l   v e r s i o n = " 1 . 0 "   e n c o d i n g = " u t f - 1 6 " ? > < N a v W o r d R e p o r t X m l P a r t   x m l n s = " u r n : m i c r o s o f t - d y n a m i c s - n a v / r e p o r t s / Q l t y _ C e r t i f i c a t e _ o f _ A n a l y s i s / 2 0 4 0 1 / " > +<file path=customXml/item2.xml>��< ? x m l   v e r s i o n = " 1 . 0 "   e n c o d i n g = " u t f - 1 6 " ? > + 
+ < N a v W o r d R e p o r t X m l P a r t   x m l n s = " u r n : m i c r o s o f t - d y n a m i c s - n a v / r e p o r t s / Q l t y _ C e r t i f i c a t e _ o f _ A n a l y s i s / 2 0 4 0 1 / " >   
      < B C R e p o r t I n f o r m a t i o n >   
@@ -4939,7 +4941,7 @@
  
      < / B C R e p o r t I n f o r m a t i o n >   
-     < C u r r e n t T e s t > +     < C u r r e n t I n s p e c t i o n >   
          < C O A C o n t a c t _ A l l > C O A C o n t a c t _ A l l < / C O A C o n t a c t _ A l l >   
@@ -4977,73 +4979,73 @@
  
          < C o m p a n y I n f o r m a t i o n _ R o w 8 > C o m p a n y I n f o r m a t i o n _ R o w 8 < / C o m p a n y I n f o r m a t i o n _ R o w 8 >   
-         < Q I T e m p l a t e _ D e s c r i p t i o n > Q I T e m p l a t e _ D e s c r i p t i o n < / Q I T e m p l a t e _ D e s c r i p t i o n > - 
-         < Q I T e s t _ D e s c r i p t i o n > Q I T e s t _ D e s c r i p t i o n < / Q I T e s t _ D e s c r i p t i o n > - 
-         < Q I T e s t _ D i r e c t o r _ N a m e > Q I T e s t _ D i r e c t o r _ N a m e < / Q I T e s t _ D i r e c t o r _ N a m e > - 
-         < Q I T e s t _ D i r e c t o r _ T i t l e > Q I T e s t _ D i r e c t o r _ T i t l e < / Q I T e s t _ D i r e c t o r _ T i t l e > - 
-         < Q I T e s t _ F i n i s h e d _ B y _ E m a i l > Q I T e s t _ F i n i s h e d _ B y _ E m a i l < / Q I T e s t _ F i n i s h e d _ B y _ E m a i l > - 
-         < Q I T e s t _ F i n i s h e d _ B y _ P h o n e > Q I T e s t _ F i n i s h e d _ B y _ P h o n e < / Q I T e s t _ F i n i s h e d _ B y _ P h o n e > - 
-         < Q I T e s t _ F i n i s h e d _ B y _ T i t l e > Q I T e s t _ F i n i s h e d _ B y _ T i t l e < / Q I T e s t _ F i n i s h e d _ B y _ T i t l e > - 
-         < Q I T e s t _ F i n i s h e d _ B y _ U s e r N a m e > Q I T e s t _ F i n i s h e d _ B y _ U s e r N a m e < / Q I T e s t _ F i n i s h e d _ B y _ U s e r N a m e > - 
-         < Q I T e s t _ F i n i s h e d _ B y _ U s e r _ I D > Q I T e s t _ F i n i s h e d _ B y _ U s e r _ I D < / Q I T e s t _ F i n i s h e d _ B y _ U s e r _ I D > - 
-         < Q I T e s t _ F i n i s h e d _ D a t e > Q I T e s t _ F i n i s h e d _ D a t e < / Q I T e s t _ F i n i s h e d _ D a t e > - 
-         < Q I T e s t _ G r a d e _ C o d e > Q I T e s t _ G r a d e _ C o d e < / Q I T e s t _ G r a d e _ C o d e > - 
-         < Q I T e s t _ G r a d e _ D e s c r i p t i o n > Q I T e s t _ G r a d e _ D e s c r i p t i o n < / Q I T e s t _ G r a d e _ D e s c r i p t i o n > - 
-         < Q I T e s t _ N o > Q I T e s t _ N o < / Q I T e s t _ N o > - 
-         < Q I T e s t _ R e t e s t N o > Q I T e s t _ R e t e s t N o < / Q I T e s t _ R e t e s t N o > - 
-         < Q I T e s t _ S o u r c e _ C u s t o m _ 1 > Q I T e s t _ S o u r c e _ C u s t o m _ 1 < / Q I T e s t _ S o u r c e _ C u s t o m _ 1 > - 
-         < Q I T e s t _ S o u r c e _ C u s t o m _ 1 0 > Q I T e s t _ S o u r c e _ C u s t o m _ 1 0 < / Q I T e s t _ S o u r c e _ C u s t o m _ 1 0 > - 
-         < Q I T e s t _ S o u r c e _ C u s t o m _ 2 > Q I T e s t _ S o u r c e _ C u s t o m _ 2 < / Q I T e s t _ S o u r c e _ C u s t o m _ 2 > - 
-         < Q I T e s t _ S o u r c e _ C u s t o m _ 3 > Q I T e s t _ S o u r c e _ C u s t o m _ 3 < / Q I T e s t _ S o u r c e _ C u s t o m _ 3 > - 
-         < Q I T e s t _ S o u r c e _ C u s t o m _ 4 > Q I T e s t _ S o u r c e _ C u s t o m _ 4 < / Q I T e s t _ S o u r c e _ C u s t o m _ 4 > - 
-         < Q I T e s t _ S o u r c e _ C u s t o m _ 5 > Q I T e s t _ S o u r c e _ C u s t o m _ 5 < / Q I T e s t _ S o u r c e _ C u s t o m _ 5 > - 
-         < Q I T e s t _ S o u r c e _ C u s t o m _ 6 > Q I T e s t _ S o u r c e _ C u s t o m _ 6 < / Q I T e s t _ S o u r c e _ C u s t o m _ 6 > - 
-         < Q I T e s t _ S o u r c e _ C u s t o m _ 7 > Q I T e s t _ S o u r c e _ C u s t o m _ 7 < / Q I T e s t _ S o u r c e _ C u s t o m _ 7 > - 
-         < Q I T e s t _ S o u r c e _ C u s t o m _ 8 > Q I T e s t _ S o u r c e _ C u s t o m _ 8 < / Q I T e s t _ S o u r c e _ C u s t o m _ 8 > - 
-         < Q I T e s t _ S o u r c e _ C u s t o m _ 9 > Q I T e s t _ S o u r c e _ C u s t o m _ 9 < / Q I T e s t _ S o u r c e _ C u s t o m _ 9 > - 
-         < Q I T e s t _ S o u r c e _ D o c u m e n t _ N o _ > Q I T e s t _ S o u r c e _ D o c u m e n t _ N o _ < / Q I T e s t _ S o u r c e _ D o c u m e n t _ N o _ > - 
-         < Q I T e s t _ S o u r c e _ I t e m _ D e s c r i p t i o n > Q I T e s t _ S o u r c e _ I t e m _ D e s c r i p t i o n < / Q I T e s t _ S o u r c e _ I t e m _ D e s c r i p t i o n > - 
-         < Q I T e s t _ S o u r c e _ I t e m _ D e s c r i p t i o n 2 > Q I T e s t _ S o u r c e _ I t e m _ D e s c r i p t i o n 2 < / Q I T e s t _ S o u r c e _ I t e m _ D e s c r i p t i o n 2 > - 
-         < Q I T e s t _ S o u r c e _ I t e m _ N o _ > Q I T e s t _ S o u r c e _ I t e m _ N o _ < / Q I T e s t _ S o u r c e _ I t e m _ N o _ > - 
-         < Q I T e s t _ S o u r c e _ L o t _ N o _ > Q I T e s t _ S o u r c e _ L o t _ N o _ < / Q I T e s t _ S o u r c e _ L o t _ N o _ > - 
-         < Q I T e s t _ S o u r c e _ S e r i a l _ N o _ > Q I T e s t _ S o u r c e _ S e r i a l _ N o _ < / Q I T e s t _ S o u r c e _ S e r i a l _ N o _ > - 
-         < Q I T e s t _ S o u r c e _ T a s k _ N o _ > Q I T e s t _ S o u r c e _ T a s k _ N o _ < / Q I T e s t _ S o u r c e _ T a s k _ N o _ > - 
-         < Q I T e s t _ S o u r c e _ V a r i a n t _ C o d e > Q I T e s t _ S o u r c e _ V a r i a n t _ C o d e < / Q I T e s t _ S o u r c e _ V a r i a n t _ C o d e > - 
-         < Q I T e s t _ S t a t u s > Q I T e s t _ S t a t u s < / Q I T e s t _ S t a t u s > - 
-         < C u r r e n t T e s t L i n e > +         < Q l t y I n s p e c t i o n T e m p l a t e _ D e s c r i p t i o n > Q l t y I n s p e c t i o n T e m p l a t e _ D e s c r i p t i o n < / Q l t y I n s p e c t i o n T e m p l a t e _ D e s c r i p t i o n > + 
+         < Q l t y I n s p e c t i o n _ D e s c r i p t i o n > Q l t y I n s p e c t i o n _ D e s c r i p t i o n < / Q l t y I n s p e c t i o n _ D e s c r i p t i o n > + 
+         < Q l t y I n s p e c t i o n _ D i r e c t o r _ N a m e > Q l t y I n s p e c t i o n _ D i r e c t o r _ N a m e < / Q l t y I n s p e c t i o n _ D i r e c t o r _ N a m e > + 
+         < Q l t y I n s p e c t i o n _ D i r e c t o r _ T i t l e > Q l t y I n s p e c t i o n _ D i r e c t o r _ T i t l e < / Q l t y I n s p e c t i o n _ D i r e c t o r _ T i t l e > + 
+         < Q l t y I n s p e c t i o n _ F i n i s h e d _ B y _ E m a i l > Q l t y I n s p e c t i o n _ F i n i s h e d _ B y _ E m a i l < / Q l t y I n s p e c t i o n _ F i n i s h e d _ B y _ E m a i l > + 
+         < Q l t y I n s p e c t i o n _ F i n i s h e d _ B y _ P h o n e > Q l t y I n s p e c t i o n _ F i n i s h e d _ B y _ P h o n e < / Q l t y I n s p e c t i o n _ F i n i s h e d _ B y _ P h o n e > + 
+         < Q l t y I n s p e c t i o n _ F i n i s h e d _ B y _ T i t l e > Q l t y I n s p e c t i o n _ F i n i s h e d _ B y _ T i t l e < / Q l t y I n s p e c t i o n _ F i n i s h e d _ B y _ T i t l e > + 
+         < Q l t y I n s p e c t i o n _ F i n i s h e d _ B y _ U s e r N a m e > Q l t y I n s p e c t i o n _ F i n i s h e d _ B y _ U s e r N a m e < / Q l t y I n s p e c t i o n _ F i n i s h e d _ B y _ U s e r N a m e > + 
+         < Q l t y I n s p e c t i o n _ F i n i s h e d _ B y _ U s e r _ I D > Q l t y I n s p e c t i o n _ F i n i s h e d _ B y _ U s e r _ I D < / Q l t y I n s p e c t i o n _ F i n i s h e d _ B y _ U s e r _ I D > + 
+         < Q l t y I n s p e c t i o n _ F i n i s h e d _ D a t e > Q l t y I n s p e c t i o n _ F i n i s h e d _ D a t e < / Q l t y I n s p e c t i o n _ F i n i s h e d _ D a t e > + 
+         < Q l t y I n s p e c t i o n _ N o > Q l t y I n s p e c t i o n _ N o < / Q l t y I n s p e c t i o n _ N o > + 
+         < Q l t y I n s p e c t i o n _ R e i n s p e c t i o n N o > Q l t y I n s p e c t i o n _ R e i n s p e c t i o n N o < / Q l t y I n s p e c t i o n _ R e i n s p e c t i o n N o > + 
+         < Q l t y I n s p e c t i o n _ R e s u l t _ C o d e > Q l t y I n s p e c t i o n _ R e s u l t _ C o d e < / Q l t y I n s p e c t i o n _ R e s u l t _ C o d e > + 
+         < Q l t y I n s p e c t i o n _ R e s u l t _ D e s c r i p t i o n > Q l t y I n s p e c t i o n _ R e s u l t _ D e s c r i p t i o n < / Q l t y I n s p e c t i o n _ R e s u l t _ D e s c r i p t i o n > + 
+         < Q l t y I n s p e c t i o n _ S o u r c e _ C u s t o m _ 1 > Q l t y I n s p e c t i o n _ S o u r c e _ C u s t o m _ 1 < / Q l t y I n s p e c t i o n _ S o u r c e _ C u s t o m _ 1 > + 
+         < Q l t y I n s p e c t i o n _ S o u r c e _ C u s t o m _ 1 0 > Q l t y I n s p e c t i o n _ S o u r c e _ C u s t o m _ 1 0 < / Q l t y I n s p e c t i o n _ S o u r c e _ C u s t o m _ 1 0 > + 
+         < Q l t y I n s p e c t i o n _ S o u r c e _ C u s t o m _ 2 > Q l t y I n s p e c t i o n _ S o u r c e _ C u s t o m _ 2 < / Q l t y I n s p e c t i o n _ S o u r c e _ C u s t o m _ 2 > + 
+         < Q l t y I n s p e c t i o n _ S o u r c e _ C u s t o m _ 3 > Q l t y I n s p e c t i o n _ S o u r c e _ C u s t o m _ 3 < / Q l t y I n s p e c t i o n _ S o u r c e _ C u s t o m _ 3 > + 
+         < Q l t y I n s p e c t i o n _ S o u r c e _ C u s t o m _ 4 > Q l t y I n s p e c t i o n _ S o u r c e _ C u s t o m _ 4 < / Q l t y I n s p e c t i o n _ S o u r c e _ C u s t o m _ 4 > + 
+         < Q l t y I n s p e c t i o n _ S o u r c e _ C u s t o m _ 5 > Q l t y I n s p e c t i o n _ S o u r c e _ C u s t o m _ 5 < / Q l t y I n s p e c t i o n _ S o u r c e _ C u s t o m _ 5 > + 
+         < Q l t y I n s p e c t i o n _ S o u r c e _ C u s t o m _ 6 > Q l t y I n s p e c t i o n _ S o u r c e _ C u s t o m _ 6 < / Q l t y I n s p e c t i o n _ S o u r c e _ C u s t o m _ 6 > + 
+         < Q l t y I n s p e c t i o n _ S o u r c e _ C u s t o m _ 7 > Q l t y I n s p e c t i o n _ S o u r c e _ C u s t o m _ 7 < / Q l t y I n s p e c t i o n _ S o u r c e _ C u s t o m _ 7 > + 
+         < Q l t y I n s p e c t i o n _ S o u r c e _ C u s t o m _ 8 > Q l t y I n s p e c t i o n _ S o u r c e _ C u s t o m _ 8 < / Q l t y I n s p e c t i o n _ S o u r c e _ C u s t o m _ 8 > + 
+         < Q l t y I n s p e c t i o n _ S o u r c e _ C u s t o m _ 9 > Q l t y I n s p e c t i o n _ S o u r c e _ C u s t o m _ 9 < / Q l t y I n s p e c t i o n _ S o u r c e _ C u s t o m _ 9 > + 
+         < Q l t y I n s p e c t i o n _ S o u r c e _ D o c u m e n t _ N o _ > Q l t y I n s p e c t i o n _ S o u r c e _ D o c u m e n t _ N o _ < / Q l t y I n s p e c t i o n _ S o u r c e _ D o c u m e n t _ N o _ > + 
+         < Q l t y I n s p e c t i o n _ S o u r c e _ I t e m _ D e s c r i p t i o n > Q l t y I n s p e c t i o n _ S o u r c e _ I t e m _ D e s c r i p t i o n < / Q l t y I n s p e c t i o n _ S o u r c e _ I t e m _ D e s c r i p t i o n > + 
+         < Q l t y I n s p e c t i o n _ S o u r c e _ I t e m _ D e s c r i p t i o n 2 > Q l t y I n s p e c t i o n _ S o u r c e _ I t e m _ D e s c r i p t i o n 2 < / Q l t y I n s p e c t i o n _ S o u r c e _ I t e m _ D e s c r i p t i o n 2 > + 
+         < Q l t y I n s p e c t i o n _ S o u r c e _ I t e m _ N o _ > Q l t y I n s p e c t i o n _ S o u r c e _ I t e m _ N o _ < / Q l t y I n s p e c t i o n _ S o u r c e _ I t e m _ N o _ > + 
+         < Q l t y I n s p e c t i o n _ S o u r c e _ L o t _ N o _ > Q l t y I n s p e c t i o n _ S o u r c e _ L o t _ N o _ < / Q l t y I n s p e c t i o n _ S o u r c e _ L o t _ N o _ > + 
+         < Q l t y I n s p e c t i o n _ S o u r c e _ S e r i a l _ N o _ > Q l t y I n s p e c t i o n _ S o u r c e _ S e r i a l _ N o _ < / Q l t y I n s p e c t i o n _ S o u r c e _ S e r i a l _ N o _ > + 
+         < Q l t y I n s p e c t i o n _ S o u r c e _ T a s k _ N o _ > Q l t y I n s p e c t i o n _ S o u r c e _ T a s k _ N o _ < / Q l t y I n s p e c t i o n _ S o u r c e _ T a s k _ N o _ > + 
+         < Q l t y I n s p e c t i o n _ S o u r c e _ V a r i a n t _ C o d e > Q l t y I n s p e c t i o n _ S o u r c e _ V a r i a n t _ C o d e < / Q l t y I n s p e c t i o n _ S o u r c e _ V a r i a n t _ C o d e > + 
+         < Q l t y I n s p e c t i o n _ S t a t u s > Q l t y I n s p e c t i o n _ S t a t u s < / Q l t y I n s p e c t i o n _ S t a t u s > + 
+         < C u r r e n t I n s p e c t i o n L i n e >   
              < F i e l d _ C o d e > F i e l d _ C o d e < / F i e l d _ C o d e >   
@@ -5085,75 +5087,75 @@
  
              < N u m e r i c _ V a l u e > N u m e r i c _ V a l u e < / N u m e r i c _ V a l u e >   
-             < P r o m p t e d G r a d e C a p t i o n _ 1 > P r o m p t e d G r a d e C a p t i o n _ 1 < / P r o m p t e d G r a d e C a p t i o n _ 1 > - 
-             < P r o m p t e d G r a d e C a p t i o n _ 1 0 > P r o m p t e d G r a d e C a p t i o n _ 1 0 < / P r o m p t e d G r a d e C a p t i o n _ 1 0 > - 
-             < P r o m p t e d G r a d e C a p t i o n _ 2 > P r o m p t e d G r a d e C a p t i o n _ 2 < / P r o m p t e d G r a d e C a p t i o n _ 2 > - 
-             < P r o m p t e d G r a d e C a p t i o n _ 3 > P r o m p t e d G r a d e C a p t i o n _ 3 < / P r o m p t e d G r a d e C a p t i o n _ 3 > - 
-             < P r o m p t e d G r a d e C a p t i o n _ 4 > P r o m p t e d G r a d e C a p t i o n _ 4 < / P r o m p t e d G r a d e C a p t i o n _ 4 > - 
-             < P r o m p t e d G r a d e C a p t i o n _ 5 > P r o m p t e d G r a d e C a p t i o n _ 5 < / P r o m p t e d G r a d e C a p t i o n _ 5 > - 
-             < P r o m p t e d G r a d e C a p t i o n _ 6 > P r o m p t e d G r a d e C a p t i o n _ 6 < / P r o m p t e d G r a d e C a p t i o n _ 6 > - 
-             < P r o m p t e d G r a d e C a p t i o n _ 7 > P r o m p t e d G r a d e C a p t i o n _ 7 < / P r o m p t e d G r a d e C a p t i o n _ 7 > - 
-             < P r o m p t e d G r a d e C a p t i o n _ 8 > P r o m p t e d G r a d e C a p t i o n _ 8 < / P r o m p t e d G r a d e C a p t i o n _ 8 > - 
-             < P r o m p t e d G r a d e C a p t i o n _ 9 > P r o m p t e d G r a d e C a p t i o n _ 9 < / P r o m p t e d G r a d e C a p t i o n _ 9 > - 
-             < P r o m p t e d G r a d e C o n d i t i o n D e s c r i p t i o n _ 1 > P r o m p t e d G r a d e C o n d i t i o n D e s c r i p t i o n _ 1 < / P r o m p t e d G r a d e C o n d i t i o n D e s c r i p t i o n _ 1 > - 
-             < P r o m p t e d G r a d e C o n d i t i o n D e s c r i p t i o n _ 1 0 > P r o m p t e d G r a d e C o n d i t i o n D e s c r i p t i o n _ 1 0 < / P r o m p t e d G r a d e C o n d i t i o n D e s c r i p t i o n _ 1 0 > - 
-             < P r o m p t e d G r a d e C o n d i t i o n D e s c r i p t i o n _ 2 > P r o m p t e d G r a d e C o n d i t i o n D e s c r i p t i o n _ 2 < / P r o m p t e d G r a d e C o n d i t i o n D e s c r i p t i o n _ 2 > - 
-             < P r o m p t e d G r a d e C o n d i t i o n D e s c r i p t i o n _ 3 > P r o m p t e d G r a d e C o n d i t i o n D e s c r i p t i o n _ 3 < / P r o m p t e d G r a d e C o n d i t i o n D e s c r i p t i o n _ 3 > - 
-             < P r o m p t e d G r a d e C o n d i t i o n D e s c r i p t i o n _ 4 > P r o m p t e d G r a d e C o n d i t i o n D e s c r i p t i o n _ 4 < / P r o m p t e d G r a d e C o n d i t i o n D e s c r i p t i o n _ 4 > - 
-             < P r o m p t e d G r a d e C o n d i t i o n D e s c r i p t i o n _ 5 > P r o m p t e d G r a d e C o n d i t i o n D e s c r i p t i o n _ 5 < / P r o m p t e d G r a d e C o n d i t i o n D e s c r i p t i o n _ 5 > - 
-             < P r o m p t e d G r a d e C o n d i t i o n D e s c r i p t i o n _ 6 > P r o m p t e d G r a d e C o n d i t i o n D e s c r i p t i o n _ 6 < / P r o m p t e d G r a d e C o n d i t i o n D e s c r i p t i o n _ 6 > - 
-             < P r o m p t e d G r a d e C o n d i t i o n D e s c r i p t i o n _ 7 > P r o m p t e d G r a d e C o n d i t i o n D e s c r i p t i o n _ 7 < / P r o m p t e d G r a d e C o n d i t i o n D e s c r i p t i o n _ 7 > - 
-             < P r o m p t e d G r a d e C o n d i t i o n D e s c r i p t i o n _ 8 > P r o m p t e d G r a d e C o n d i t i o n D e s c r i p t i o n _ 8 < / P r o m p t e d G r a d e C o n d i t i o n D e s c r i p t i o n _ 8 > - 
-             < P r o m p t e d G r a d e C o n d i t i o n D e s c r i p t i o n _ 9 > P r o m p t e d G r a d e C o n d i t i o n D e s c r i p t i o n _ 9 < / P r o m p t e d G r a d e C o n d i t i o n D e s c r i p t i o n _ 9 > - 
-             < P r o m p t e d G r a d e V i s i b l e _ 1 > P r o m p t e d G r a d e V i s i b l e _ 1 < / P r o m p t e d G r a d e V i s i b l e _ 1 > - 
-             < P r o m p t e d G r a d e V i s i b l e _ 1 0 > P r o m p t e d G r a d e V i s i b l e _ 1 0 < / P r o m p t e d G r a d e V i s i b l e _ 1 0 > - 
-             < P r o m p t e d G r a d e V i s i b l e _ 2 > P r o m p t e d G r a d e V i s i b l e _ 2 < / P r o m p t e d G r a d e V i s i b l e _ 2 > - 
-             < P r o m p t e d G r a d e V i s i b l e _ 3 > P r o m p t e d G r a d e V i s i b l e _ 3 < / P r o m p t e d G r a d e V i s i b l e _ 3 > - 
-             < P r o m p t e d G r a d e V i s i b l e _ 4 > P r o m p t e d G r a d e V i s i b l e _ 4 < / P r o m p t e d G r a d e V i s i b l e _ 4 > - 
-             < P r o m p t e d G r a d e V i s i b l e _ 5 > P r o m p t e d G r a d e V i s i b l e _ 5 < / P r o m p t e d G r a d e V i s i b l e _ 5 > - 
-             < P r o m p t e d G r a d e V i s i b l e _ 6 > P r o m p t e d G r a d e V i s i b l e _ 6 < / P r o m p t e d G r a d e V i s i b l e _ 6 > - 
-             < P r o m p t e d G r a d e V i s i b l e _ 7 > P r o m p t e d G r a d e V i s i b l e _ 7 < / P r o m p t e d G r a d e V i s i b l e _ 7 > - 
-             < P r o m p t e d G r a d e V i s i b l e _ 8 > P r o m p t e d G r a d e V i s i b l e _ 8 < / P r o m p t e d G r a d e V i s i b l e _ 8 > - 
-             < P r o m p t e d G r a d e V i s i b l e _ 9 > P r o m p t e d G r a d e V i s i b l e _ 9 < / P r o m p t e d G r a d e V i s i b l e _ 9 > - 
-             < T e s t _ G r a d e > T e s t _ G r a d e < / T e s t _ G r a d e > - 
-             < T e s t _ G r a d e D e s c r i p t i o n > T e s t _ G r a d e D e s c r i p t i o n < / T e s t _ G r a d e D e s c r i p t i o n > +             < P r o m p t e d R e s u l t C a p t i o n _ 1 > P r o m p t e d R e s u l t C a p t i o n _ 1 < / P r o m p t e d R e s u l t C a p t i o n _ 1 > + 
+             < P r o m p t e d R e s u l t C a p t i o n _ 1 0 > P r o m p t e d R e s u l t C a p t i o n _ 1 0 < / P r o m p t e d R e s u l t C a p t i o n _ 1 0 > + 
+             < P r o m p t e d R e s u l t C a p t i o n _ 2 > P r o m p t e d R e s u l t C a p t i o n _ 2 < / P r o m p t e d R e s u l t C a p t i o n _ 2 > + 
+             < P r o m p t e d R e s u l t C a p t i o n _ 3 > P r o m p t e d R e s u l t C a p t i o n _ 3 < / P r o m p t e d R e s u l t C a p t i o n _ 3 > + 
+             < P r o m p t e d R e s u l t C a p t i o n _ 4 > P r o m p t e d R e s u l t C a p t i o n _ 4 < / P r o m p t e d R e s u l t C a p t i o n _ 4 > + 
+             < P r o m p t e d R e s u l t C a p t i o n _ 5 > P r o m p t e d R e s u l t C a p t i o n _ 5 < / P r o m p t e d R e s u l t C a p t i o n _ 5 > + 
+             < P r o m p t e d R e s u l t C a p t i o n _ 6 > P r o m p t e d R e s u l t C a p t i o n _ 6 < / P r o m p t e d R e s u l t C a p t i o n _ 6 > + 
+             < P r o m p t e d R e s u l t C a p t i o n _ 7 > P r o m p t e d R e s u l t C a p t i o n _ 7 < / P r o m p t e d R e s u l t C a p t i o n _ 7 > + 
+             < P r o m p t e d R e s u l t C a p t i o n _ 8 > P r o m p t e d R e s u l t C a p t i o n _ 8 < / P r o m p t e d R e s u l t C a p t i o n _ 8 > + 
+             < P r o m p t e d R e s u l t C a p t i o n _ 9 > P r o m p t e d R e s u l t C a p t i o n _ 9 < / P r o m p t e d R e s u l t C a p t i o n _ 9 > + 
+             < P r o m p t e d R e s u l t C o n d i t i o n D e s c r i p t i o n _ 1 > P r o m p t e d R e s u l t C o n d i t i o n D e s c r i p t i o n _ 1 < / P r o m p t e d R e s u l t C o n d i t i o n D e s c r i p t i o n _ 1 > + 
+             < P r o m p t e d R e s u l t C o n d i t i o n D e s c r i p t i o n _ 1 0 > P r o m p t e d R e s u l t C o n d i t i o n D e s c r i p t i o n _ 1 0 < / P r o m p t e d R e s u l t C o n d i t i o n D e s c r i p t i o n _ 1 0 > + 
+             < P r o m p t e d R e s u l t C o n d i t i o n D e s c r i p t i o n _ 2 > P r o m p t e d R e s u l t C o n d i t i o n D e s c r i p t i o n _ 2 < / P r o m p t e d R e s u l t C o n d i t i o n D e s c r i p t i o n _ 2 > + 
+             < P r o m p t e d R e s u l t C o n d i t i o n D e s c r i p t i o n _ 3 > P r o m p t e d R e s u l t C o n d i t i o n D e s c r i p t i o n _ 3 < / P r o m p t e d R e s u l t C o n d i t i o n D e s c r i p t i o n _ 3 > + 
+             < P r o m p t e d R e s u l t C o n d i t i o n D e s c r i p t i o n _ 4 > P r o m p t e d R e s u l t C o n d i t i o n D e s c r i p t i o n _ 4 < / P r o m p t e d R e s u l t C o n d i t i o n D e s c r i p t i o n _ 4 > + 
+             < P r o m p t e d R e s u l t C o n d i t i o n D e s c r i p t i o n _ 5 > P r o m p t e d R e s u l t C o n d i t i o n D e s c r i p t i o n _ 5 < / P r o m p t e d R e s u l t C o n d i t i o n D e s c r i p t i o n _ 5 > + 
+             < P r o m p t e d R e s u l t C o n d i t i o n D e s c r i p t i o n _ 6 > P r o m p t e d R e s u l t C o n d i t i o n D e s c r i p t i o n _ 6 < / P r o m p t e d R e s u l t C o n d i t i o n D e s c r i p t i o n _ 6 > + 
+             < P r o m p t e d R e s u l t C o n d i t i o n D e s c r i p t i o n _ 7 > P r o m p t e d R e s u l t C o n d i t i o n D e s c r i p t i o n _ 7 < / P r o m p t e d R e s u l t C o n d i t i o n D e s c r i p t i o n _ 7 > + 
+             < P r o m p t e d R e s u l t C o n d i t i o n D e s c r i p t i o n _ 8 > P r o m p t e d R e s u l t C o n d i t i o n D e s c r i p t i o n _ 8 < / P r o m p t e d R e s u l t C o n d i t i o n D e s c r i p t i o n _ 8 > + 
+             < P r o m p t e d R e s u l t C o n d i t i o n D e s c r i p t i o n _ 9 > P r o m p t e d R e s u l t C o n d i t i o n D e s c r i p t i o n _ 9 < / P r o m p t e d R e s u l t C o n d i t i o n D e s c r i p t i o n _ 9 > + 
+             < P r o m p t e d R e s u l t V i s i b l e _ 1 > P r o m p t e d R e s u l t V i s i b l e _ 1 < / P r o m p t e d R e s u l t V i s i b l e _ 1 > + 
+             < P r o m p t e d R e s u l t V i s i b l e _ 1 0 > P r o m p t e d R e s u l t V i s i b l e _ 1 0 < / P r o m p t e d R e s u l t V i s i b l e _ 1 0 > + 
+             < P r o m p t e d R e s u l t V i s i b l e _ 2 > P r o m p t e d R e s u l t V i s i b l e _ 2 < / P r o m p t e d R e s u l t V i s i b l e _ 2 > + 
+             < P r o m p t e d R e s u l t V i s i b l e _ 3 > P r o m p t e d R e s u l t V i s i b l e _ 3 < / P r o m p t e d R e s u l t V i s i b l e _ 3 > + 
+             < P r o m p t e d R e s u l t V i s i b l e _ 4 > P r o m p t e d R e s u l t V i s i b l e _ 4 < / P r o m p t e d R e s u l t V i s i b l e _ 4 > + 
+             < P r o m p t e d R e s u l t V i s i b l e _ 5 > P r o m p t e d R e s u l t V i s i b l e _ 5 < / P r o m p t e d R e s u l t V i s i b l e _ 5 > + 
+             < P r o m p t e d R e s u l t V i s i b l e _ 6 > P r o m p t e d R e s u l t V i s i b l e _ 6 < / P r o m p t e d R e s u l t V i s i b l e _ 6 > + 
+             < P r o m p t e d R e s u l t V i s i b l e _ 7 > P r o m p t e d R e s u l t V i s i b l e _ 7 < / P r o m p t e d R e s u l t V i s i b l e _ 7 > + 
+             < P r o m p t e d R e s u l t V i s i b l e _ 8 > P r o m p t e d R e s u l t V i s i b l e _ 8 < / P r o m p t e d R e s u l t V i s i b l e _ 8 > + 
+             < P r o m p t e d R e s u l t V i s i b l e _ 9 > P r o m p t e d R e s u l t V i s i b l e _ 9 < / P r o m p t e d R e s u l t V i s i b l e _ 9 > + 
+             < T e s t _ R e s u l t > T e s t _ R e s u l t < / T e s t _ R e s u l t > + 
+             < T e s t _ R e s u l t D e s c r i p t i o n > T e s t _ R e s u l t D e s c r i p t i o n < / T e s t _ R e s u l t D e s c r i p t i o n >   
              < T e s t _ V a l u e > T e s t _ V a l u e < / T e s t _ V a l u e >   
-         < / C u r r e n t T e s t L i n e > - 
-     < / C u r r e n t T e s t > +         < / C u r r e n t I n s p e c t i o n L i n e > + 
+     < / C u r r e n t I n s p e c t i o n >   
  < / N a v W o r d R e p o r t X m l P a r t > 
 </file>

</xml_diff>

<commit_message>
[Quality Management] Implement fixed brick view for Quality Inspections (#6375)
- Drop custom fields for Tile view
- Replace with Brick FieldGroup:
Image: "Most Recent Picture"
Line 1: "No."
Line 2: "Description"                                      "Status"
Line 3: "Source Item No."     "Source Document No."
===
Verbose text: "Result Description"

<img width="457" height="162" alt="image"
src="https://github.com/user-attachments/assets/aeab39eb-d99c-4a21-b7f7-f61fcda30007"
/>


-----
Fixes
[AB#610798](https://dynamicssmb2.visualstudio.com/1fcb79e7-ab07-432a-a3c6-6cf5a88ba4a5/_workitems/edit/610798)
</commit_message>
<xml_diff>
--- a/src/Apps/W1/Quality Management/app/src/Reports/QltyCertificateOfAnalysis.docx
+++ b/src/Apps/W1/Quality Management/app/src/Reports/QltyCertificateOfAnalysis.docx
@@ -4510,13 +4510,13 @@
  
          < T o o l t i p   c o l u m n = " Q l t y I n s p e c t i o n _ R e i n s p e c t i o n N o "   E l e m e n t I d = " 7 5 1 7 3 5 6 " >   
-             < T o o l t i p T e x t   l a n g = " e n - U S " > S p e c i f i e s   w h i c h   r e - i n s p e c t i o n   t h i s   i s   f o r . < / T o o l t i p T e x t > +             < T o o l t i p T e x t   l a n g = " e n - U S " > S p e c i f i e s   t h e   r e - i n s p e c t i o n   c o u n t e r . < / T o o l t i p T e x t >   
          < / T o o l t i p >   
          < T o o l t i p   c o l u m n = " Q l t y I n s p e c t i o n _ F i n i s h e d _ B y _ U s e r _ I D "   E l e m e n t I d = " 1 7 5 0 5 1 6 3 3 8 " >   
-             < T o o l t i p T e x t   l a n g = " e n - U S " > S p e c i f i e s   t h e   u s e r   t h a t   f i n i s h e d   t h e   i n s p e c t i o n < / T o o l t i p T e x t > +             < T o o l t i p T e x t   l a n g = " e n - U S " > S p e c i f i e s   t h e   u s e r   t h a t   f i n i s h e d   t h e   i n s p e c t i o n . < / T o o l t i p T e x t >   
          < / T o o l t i p >   

</xml_diff>

<commit_message>
[Quality Management] Fix Item Tracking terminology (#6511)
#### Summary <!-- Provide a general summary of your changes -->
Clean-up whether some element is really Lot tracking-specific, or it
should be general for Item Tracking.

#### Work Item(s) <!-- Add the issue number here after the #. The issue
needs to be open and approved. Submitting PRs with no linked issues or
unapproved issues is highly discouraged. -->
Fixes
[AB#619217](https://dynamicssmb2.visualstudio.com/1fcb79e7-ab07-432a-a3c6-6cf5a88ba4a5/_workitems/edit/619217)
</commit_message>
<xml_diff>
--- a/src/Apps/W1/Quality Management/app/src/Reports/QltyCertificateOfAnalysis.docx
+++ b/src/Apps/W1/Quality Management/app/src/Reports/QltyCertificateOfAnalysis.docx
@@ -4550,6 +4550,12 @@
  
          < / T o o l t i p >   
+         < T o o l t i p   c o l u m n = " Q l t y I n s p e c t i o n _ S o u r c e _ P a c k a g e _ N o _ "   E l e m e n t I d = " 1 9 6 1 1 2 9 9 7 " > + 
+             < T o o l t i p T e x t   l a n g = " e n - U S " > S p e c i f i e s   t h e   p a c k a g e   n u m b e r   t h a t   t h e   q u a l i t y   i n s p e c t i o n   i s   f o r .   T h i s   i s   o n l y   u s e d   f o r   p a c k a g e   t r a c k e d   i t e m s . < / T o o l t i p T e x t > + 
+         < / T o o l t i p > + 
          < T o o l t i p   c o l u m n = " Q l t y I n s p e c t i o n _ S o u r c e _ D o c u m e n t _ N o _ "   E l e m e n t I d = " 1 6 7 5 9 1 6 2 8 8 " >   
              < T o o l t i p T e x t   l a n g = " e n - U S " > S p e c i f i e s   a   r e f e r e n c e   t o   t h e   d o c u m e n t   t h a t   t h i s   Q u a l i t y   I n s p e c t i o n   i s   r e f e r r i n g   t o .   T h i s   t y p i c a l l y   r e f e r s   t o   a   p r o d u c t i o n   o r d e r   d o c u m e n t   n u m b e r . < / T o o l t i p T e x t > @@ -4749,6 +4755,8 @@
          < Q l t y I n s p e c t i o n _ S o u r c e _ I t e m _ N o _   E l e m e n t T y p e = " C o l u m n "   E l e m e n t I d = " 1 2 6 8 0 5 0 5 1 8 "   D a t a T y p e = " C o d e " > Q l t y I n s p e c t i o n _ S o u r c e _ I t e m _ N o _ < / Q l t y I n s p e c t i o n _ S o u r c e _ I t e m _ N o _ >   
          < Q l t y I n s p e c t i o n _ S o u r c e _ L o t _ N o _   E l e m e n t T y p e = " C o l u m n "   E l e m e n t I d = " 1 1 2 3 5 5 1 3 1 2 "   D a t a T y p e = " C o d e " > Q l t y I n s p e c t i o n _ S o u r c e _ L o t _ N o _ < / Q l t y I n s p e c t i o n _ S o u r c e _ L o t _ N o _ > + 
+         < Q l t y I n s p e c t i o n _ S o u r c e _ P a c k a g e _ N o _   E l e m e n t T y p e = " C o l u m n "   E l e m e n t I d = " 1 9 6 1 1 2 9 9 7 "   D a t a T y p e = " C o d e " > Q l t y I n s p e c t i o n _ S o u r c e _ P a c k a g e _ N o _ < / Q l t y I n s p e c t i o n _ S o u r c e _ P a c k a g e _ N o _ >   
          < Q l t y I n s p e c t i o n _ S o u r c e _ S e r i a l _ N o _   E l e m e n t T y p e = " C o l u m n "   E l e m e n t I d = " 1 5 2 0 5 9 1 4 4 7 "   D a t a T y p e = " C o d e " > Q l t y I n s p e c t i o n _ S o u r c e _ S e r i a l _ N o _ < / Q l t y I n s p e c t i o n _ S o u r c e _ S e r i a l _ N o _ >   
@@ -5036,6 +5044,8 @@
          < Q l t y I n s p e c t i o n _ S o u r c e _ I t e m _ N o _ > Q l t y I n s p e c t i o n _ S o u r c e _ I t e m _ N o _ < / Q l t y I n s p e c t i o n _ S o u r c e _ I t e m _ N o _ >   
          < Q l t y I n s p e c t i o n _ S o u r c e _ L o t _ N o _ > Q l t y I n s p e c t i o n _ S o u r c e _ L o t _ N o _ < / Q l t y I n s p e c t i o n _ S o u r c e _ L o t _ N o _ > + 
+         < Q l t y I n s p e c t i o n _ S o u r c e _ P a c k a g e _ N o _ > Q l t y I n s p e c t i o n _ S o u r c e _ P a c k a g e _ N o _ < / Q l t y I n s p e c t i o n _ S o u r c e _ P a c k a g e _ N o _ >   
          < Q l t y I n s p e c t i o n _ S o u r c e _ S e r i a l _ N o _ > Q l t y I n s p e c t i o n _ S o u r c e _ S e r i a l _ N o _ < / Q l t y I n s p e c t i o n _ S o u r c e _ S e r i a l _ N o _ >   

</xml_diff>

<commit_message>
Quality Management - Adding actionable error messages
</commit_message>
<xml_diff>
--- a/src/Apps/W1/Quality Management/app/src/Reports/QltyCertificateOfAnalysis.docx
+++ b/src/Apps/W1/Quality Management/app/src/Reports/QltyCertificateOfAnalysis.docx
@@ -4532,6 +4532,18 @@
  
          < / T o o l t i p >   
+         < T o o l t i p   c o l u m n = " Q l t y I n s p e c t i o n _ S o u r c e _ I t e m _ D e s c r i p t i o n "   E l e m e n t I d = " 6 4 6 8 9 0 6 3 0 " > + 
+             < T o o l t i p T e x t   l a n g = " e n - U S " > S p e c i f i e s   a   d e s c r i p t i o n   o f   t h e   i t e m . < / T o o l t i p T e x t > + 
+         < / T o o l t i p > + 
+         < T o o l t i p   c o l u m n = " Q l t y I n s p e c t i o n _ S o u r c e _ I t e m _ D e s c r i p t i o n 2 "   E l e m e n t I d = " 1 2 7 9 3 6 9 3 5 2 " > + 
+             < T o o l t i p T e x t   l a n g = " e n - U S " > S p e c i f i e s   i n f o r m a t i o n   i n   a d d i t i o n   t o   t h e   d e s c r i p t i o n . < / T o o l t i p T e x t > + 
+         < / T o o l t i p > + 
          < T o o l t i p   c o l u m n = " Q l t y I n s p e c t i o n _ S o u r c e _ V a r i a n t _ C o d e "   E l e m e n t I d = " 1 6 0 8 4 0 3 8 2 1 " >   
              < T o o l t i p T e x t   l a n g = " e n - U S " > S p e c i f i e s   t h e   i t e m   v a r i a n t   t h a t   t h e   Q u a l i t y   I n s p e c t i o n   i s   f o r .   W h e n   u s e d   w i t h   p r o d u c t i o n   o r d e r s   t h i s   t y p i c a l l y   r e f e r s   t o   t h e   i t e m   b e i n g   p r o d u c e d . < / T o o l t i p T e x t > @@ -4642,7 +4654,7 @@
  
          < T o o l t i p   c o l u m n = " N u m e r i c _ V a l u e "   E l e m e n t I d = " 4 6 0 4 1 2 6 4 6 " >   
-             < T o o l t i p T e x t   l a n g = " e n - U S " > S p e c i f i e s   a n   e v a l u a t e d   n u m e r i c   v a l u e   o f   T e s t   V a l u e   f o r   u s e   i n   c a l c u l a t i o n s .   e g :   e a s i e r   t o   u s e   f o r   B u s i n e s s   C e n t r a l   c h a r t i n g . < / T o o l t i p T e x t > +             < T o o l t i p T e x t   l a n g = " e n - U S " > S p e c i f i e s   a n   e v a l u a t e d   n u m e r i c   v a l u e   o f   T e s t   V a l u e   f o r   u s e   i n   c a l c u l a t i o n s   a n d   a n a l y s i s .   T h i s   v a l u e   i s   a u t o m a t i c a l l y   c a l c u l a t e d   w h e n   t h e   T e s t   V a l u e   i s   e n t e r e d   o r   m o d i f i e d   b a s e d   o n   t h e   c o n f i g u r a t i o n   o f   t h e   T e s t   V a l u e   a n d   i s   n o t   d i r e c t l y   e d i t a b l e . < / T o o l t i p T e x t >   
          < / T o o l t i p >   

</xml_diff>

<commit_message>
Quality Management - Adding actionable error messages (#6897)
<!-- Thank you for submitting a Pull Request. If you're new to
contributing to BCApps please read our pull request guideline below
* https://github.com/microsoft/BCApps/Contributing.md
-->
#### Summary <!-- Provide a general summary of your changes -->
Quality Management - Adding actionable error messages

#### Work Item(s) <!-- Add the issue number here after the #. The issue
needs to be open and approved. Submitting PRs with no linked issues or
unapproved issues is highly discouraged. -->
Fixes
[AB#616780](https://dynamicssmb2.visualstudio.com/1fcb79e7-ab07-432a-a3c6-6cf5a88ba4a5/_workitems/edit/616780)
</commit_message>
<xml_diff>
--- a/src/Apps/W1/Quality Management/app/src/Reports/QltyCertificateOfAnalysis.docx
+++ b/src/Apps/W1/Quality Management/app/src/Reports/QltyCertificateOfAnalysis.docx
@@ -4532,6 +4532,18 @@
  
          < / T o o l t i p >   
+         < T o o l t i p   c o l u m n = " Q l t y I n s p e c t i o n _ S o u r c e _ I t e m _ D e s c r i p t i o n "   E l e m e n t I d = " 6 4 6 8 9 0 6 3 0 " > + 
+             < T o o l t i p T e x t   l a n g = " e n - U S " > S p e c i f i e s   a   d e s c r i p t i o n   o f   t h e   i t e m . < / T o o l t i p T e x t > + 
+         < / T o o l t i p > + 
+         < T o o l t i p   c o l u m n = " Q l t y I n s p e c t i o n _ S o u r c e _ I t e m _ D e s c r i p t i o n 2 "   E l e m e n t I d = " 1 2 7 9 3 6 9 3 5 2 " > + 
+             < T o o l t i p T e x t   l a n g = " e n - U S " > S p e c i f i e s   i n f o r m a t i o n   i n   a d d i t i o n   t o   t h e   d e s c r i p t i o n . < / T o o l t i p T e x t > + 
+         < / T o o l t i p > + 
          < T o o l t i p   c o l u m n = " Q l t y I n s p e c t i o n _ S o u r c e _ V a r i a n t _ C o d e "   E l e m e n t I d = " 1 6 0 8 4 0 3 8 2 1 " >   
              < T o o l t i p T e x t   l a n g = " e n - U S " > S p e c i f i e s   t h e   i t e m   v a r i a n t   t h a t   t h e   Q u a l i t y   I n s p e c t i o n   i s   f o r .   W h e n   u s e d   w i t h   p r o d u c t i o n   o r d e r s   t h i s   t y p i c a l l y   r e f e r s   t o   t h e   i t e m   b e i n g   p r o d u c e d . < / T o o l t i p T e x t > @@ -4642,7 +4654,7 @@
  
          < T o o l t i p   c o l u m n = " N u m e r i c _ V a l u e "   E l e m e n t I d = " 4 6 0 4 1 2 6 4 6 " >   
-             < T o o l t i p T e x t   l a n g = " e n - U S " > S p e c i f i e s   a n   e v a l u a t e d   n u m e r i c   v a l u e   o f   T e s t   V a l u e   f o r   u s e   i n   c a l c u l a t i o n s .   e g :   e a s i e r   t o   u s e   f o r   B u s i n e s s   C e n t r a l   c h a r t i n g . < / T o o l t i p T e x t > +             < T o o l t i p T e x t   l a n g = " e n - U S " > S p e c i f i e s   a n   e v a l u a t e d   n u m e r i c   v a l u e   o f   T e s t   V a l u e   f o r   u s e   i n   c a l c u l a t i o n s   a n d   a n a l y s i s .   T h i s   v a l u e   i s   a u t o m a t i c a l l y   c a l c u l a t e d   w h e n   t h e   T e s t   V a l u e   i s   e n t e r e d   o r   m o d i f i e d   b a s e d   o n   t h e   c o n f i g u r a t i o n   o f   t h e   T e s t   V a l u e   a n d   i s   n o t   d i r e c t l y   e d i t a b l e . < / T o o l t i p T e x t >   
          < / T o o l t i p >   

</xml_diff>